<commit_message>
subiendo todos los archivos a la nube
</commit_message>
<xml_diff>
--- a/Curso git.docx
+++ b/Curso git.docx
@@ -841,8 +841,1570 @@
           <w:szCs w:val="18"/>
         </w:rPr>
       </w:pPr>
+    </w:p>
+    <w:p>
+      <w:pPr>
+        <w:autoSpaceDE w:val="0"/>
+        <w:autoSpaceDN w:val="0"/>
+        <w:adjustRightInd w:val="0"/>
+        <w:spacing w:after="0" w:line="240" w:lineRule="auto"/>
+        <w:rPr>
+          <w:rFonts w:ascii="Lucida Console" w:hAnsi="Lucida Console" w:cs="Lucida Console"/>
+          <w:b/>
+          <w:sz w:val="18"/>
+          <w:szCs w:val="18"/>
+        </w:rPr>
+      </w:pPr>
+      <w:r>
+        <w:rPr>
+          <w:rFonts w:ascii="Lucida Console" w:hAnsi="Lucida Console" w:cs="Lucida Console"/>
+          <w:b/>
+          <w:sz w:val="18"/>
+          <w:szCs w:val="18"/>
+        </w:rPr>
+        <w:t>Para restaurar un archivo</w:t>
+      </w:r>
+    </w:p>
+    <w:p>
+      <w:pPr>
+        <w:autoSpaceDE w:val="0"/>
+        <w:autoSpaceDN w:val="0"/>
+        <w:adjustRightInd w:val="0"/>
+        <w:spacing w:after="0" w:line="240" w:lineRule="auto"/>
+        <w:rPr>
+          <w:rFonts w:ascii="Lucida Console" w:hAnsi="Lucida Console" w:cs="Lucida Console"/>
+          <w:sz w:val="18"/>
+          <w:szCs w:val="18"/>
+        </w:rPr>
+      </w:pPr>
+      <w:proofErr w:type="spellStart"/>
+      <w:r>
+        <w:rPr>
+          <w:rFonts w:ascii="Lucida Console" w:hAnsi="Lucida Console" w:cs="Lucida Console"/>
+          <w:sz w:val="18"/>
+          <w:szCs w:val="18"/>
+        </w:rPr>
+        <w:t>git</w:t>
+      </w:r>
+      <w:proofErr w:type="spellEnd"/>
+      <w:r>
+        <w:rPr>
+          <w:rFonts w:ascii="Lucida Console" w:hAnsi="Lucida Console" w:cs="Lucida Console"/>
+          <w:sz w:val="18"/>
+          <w:szCs w:val="18"/>
+        </w:rPr>
+        <w:t xml:space="preserve"> </w:t>
+      </w:r>
+      <w:proofErr w:type="spellStart"/>
+      <w:r>
+        <w:rPr>
+          <w:rFonts w:ascii="Lucida Console" w:hAnsi="Lucida Console" w:cs="Lucida Console"/>
+          <w:sz w:val="18"/>
+          <w:szCs w:val="18"/>
+        </w:rPr>
+        <w:t>restore</w:t>
+      </w:r>
+      <w:proofErr w:type="spellEnd"/>
+      <w:r>
+        <w:rPr>
+          <w:rFonts w:ascii="Lucida Console" w:hAnsi="Lucida Console" w:cs="Lucida Console"/>
+          <w:sz w:val="18"/>
+          <w:szCs w:val="18"/>
+        </w:rPr>
+        <w:t xml:space="preserve"> --</w:t>
+      </w:r>
+      <w:proofErr w:type="spellStart"/>
+      <w:r>
+        <w:rPr>
+          <w:rFonts w:ascii="Lucida Console" w:hAnsi="Lucida Console" w:cs="Lucida Console"/>
+          <w:sz w:val="18"/>
+          <w:szCs w:val="18"/>
+        </w:rPr>
+        <w:t>staged</w:t>
+      </w:r>
+      <w:proofErr w:type="spellEnd"/>
+      <w:r>
+        <w:rPr>
+          <w:rFonts w:ascii="Lucida Console" w:hAnsi="Lucida Console" w:cs="Lucida Console"/>
+          <w:sz w:val="18"/>
+          <w:szCs w:val="18"/>
+        </w:rPr>
+        <w:t xml:space="preserve"> &lt;file&gt;</w:t>
+      </w:r>
+    </w:p>
+    <w:p>
+      <w:pPr>
+        <w:autoSpaceDE w:val="0"/>
+        <w:autoSpaceDN w:val="0"/>
+        <w:adjustRightInd w:val="0"/>
+        <w:spacing w:after="0" w:line="240" w:lineRule="auto"/>
+        <w:rPr>
+          <w:rFonts w:ascii="Lucida Console" w:hAnsi="Lucida Console" w:cs="Lucida Console"/>
+          <w:sz w:val="18"/>
+          <w:szCs w:val="18"/>
+        </w:rPr>
+      </w:pPr>
+    </w:p>
+    <w:p>
+      <w:pPr>
+        <w:autoSpaceDE w:val="0"/>
+        <w:autoSpaceDN w:val="0"/>
+        <w:adjustRightInd w:val="0"/>
+        <w:spacing w:after="0" w:line="240" w:lineRule="auto"/>
+        <w:rPr>
+          <w:rFonts w:ascii="Lucida Console" w:hAnsi="Lucida Console" w:cs="Lucida Console"/>
+          <w:b/>
+          <w:sz w:val="18"/>
+          <w:szCs w:val="18"/>
+        </w:rPr>
+      </w:pPr>
+      <w:r>
+        <w:rPr>
+          <w:rFonts w:ascii="Lucida Console" w:hAnsi="Lucida Console" w:cs="Lucida Console"/>
+          <w:b/>
+          <w:sz w:val="18"/>
+          <w:szCs w:val="18"/>
+        </w:rPr>
+        <w:t>como cambiar el nombre de un archivo</w:t>
+      </w:r>
+    </w:p>
+    <w:p>
+      <w:pPr>
+        <w:autoSpaceDE w:val="0"/>
+        <w:autoSpaceDN w:val="0"/>
+        <w:adjustRightInd w:val="0"/>
+        <w:spacing w:after="0" w:line="240" w:lineRule="auto"/>
+        <w:rPr>
+          <w:rFonts w:ascii="Lucida Console" w:hAnsi="Lucida Console" w:cs="Lucida Console"/>
+          <w:sz w:val="18"/>
+          <w:szCs w:val="18"/>
+        </w:rPr>
+      </w:pPr>
+      <w:proofErr w:type="spellStart"/>
+      <w:r>
+        <w:rPr>
+          <w:rFonts w:ascii="Lucida Console" w:hAnsi="Lucida Console" w:cs="Lucida Console"/>
+          <w:sz w:val="18"/>
+          <w:szCs w:val="18"/>
+        </w:rPr>
+        <w:t>mv</w:t>
+      </w:r>
+      <w:proofErr w:type="spellEnd"/>
+      <w:r>
+        <w:rPr>
+          <w:rFonts w:ascii="Lucida Console" w:hAnsi="Lucida Console" w:cs="Lucida Console"/>
+          <w:sz w:val="18"/>
+          <w:szCs w:val="18"/>
+        </w:rPr>
+        <w:t xml:space="preserve"> pruebagit.txt </w:t>
+      </w:r>
+      <w:proofErr w:type="spellStart"/>
+      <w:proofErr w:type="gramStart"/>
+      <w:r>
+        <w:rPr>
+          <w:rFonts w:ascii="Lucida Console" w:hAnsi="Lucida Console" w:cs="Lucida Console"/>
+          <w:sz w:val="18"/>
+          <w:szCs w:val="18"/>
+        </w:rPr>
+        <w:t>archivo,txt</w:t>
+      </w:r>
+      <w:proofErr w:type="spellEnd"/>
+      <w:proofErr w:type="gramEnd"/>
+    </w:p>
+    <w:p>
+      <w:pPr>
+        <w:autoSpaceDE w:val="0"/>
+        <w:autoSpaceDN w:val="0"/>
+        <w:adjustRightInd w:val="0"/>
+        <w:spacing w:after="0" w:line="240" w:lineRule="auto"/>
+        <w:rPr>
+          <w:rFonts w:ascii="Lucida Console" w:hAnsi="Lucida Console" w:cs="Lucida Console"/>
+          <w:sz w:val="18"/>
+          <w:szCs w:val="18"/>
+        </w:rPr>
+      </w:pPr>
+    </w:p>
+    <w:p>
+      <w:pPr>
+        <w:autoSpaceDE w:val="0"/>
+        <w:autoSpaceDN w:val="0"/>
+        <w:adjustRightInd w:val="0"/>
+        <w:spacing w:after="0" w:line="240" w:lineRule="auto"/>
+        <w:rPr>
+          <w:rFonts w:ascii="Lucida Console" w:hAnsi="Lucida Console" w:cs="Lucida Console"/>
+          <w:b/>
+          <w:sz w:val="18"/>
+          <w:szCs w:val="18"/>
+        </w:rPr>
+      </w:pPr>
+      <w:r>
+        <w:rPr>
+          <w:rFonts w:ascii="Lucida Console" w:hAnsi="Lucida Console" w:cs="Lucida Console"/>
+          <w:b/>
+          <w:sz w:val="18"/>
+          <w:szCs w:val="18"/>
+        </w:rPr>
+        <w:t xml:space="preserve">Si queremos agregar a </w:t>
+      </w:r>
+      <w:proofErr w:type="spellStart"/>
+      <w:r>
+        <w:rPr>
+          <w:rFonts w:ascii="Lucida Console" w:hAnsi="Lucida Console" w:cs="Lucida Console"/>
+          <w:b/>
+          <w:sz w:val="18"/>
+          <w:szCs w:val="18"/>
+        </w:rPr>
+        <w:t>Staged</w:t>
+      </w:r>
+      <w:proofErr w:type="spellEnd"/>
+      <w:r>
+        <w:rPr>
+          <w:rFonts w:ascii="Lucida Console" w:hAnsi="Lucida Console" w:cs="Lucida Console"/>
+          <w:b/>
+          <w:sz w:val="18"/>
+          <w:szCs w:val="18"/>
+        </w:rPr>
+        <w:t xml:space="preserve"> nuestro cambio</w:t>
+      </w:r>
+    </w:p>
+    <w:p>
+      <w:pPr>
+        <w:autoSpaceDE w:val="0"/>
+        <w:autoSpaceDN w:val="0"/>
+        <w:adjustRightInd w:val="0"/>
+        <w:spacing w:after="0" w:line="240" w:lineRule="auto"/>
+        <w:rPr>
+          <w:rFonts w:ascii="Lucida Console" w:hAnsi="Lucida Console" w:cs="Lucida Console"/>
+          <w:sz w:val="18"/>
+          <w:szCs w:val="18"/>
+        </w:rPr>
+      </w:pPr>
+      <w:proofErr w:type="spellStart"/>
+      <w:r>
+        <w:rPr>
+          <w:rFonts w:ascii="Lucida Console" w:hAnsi="Lucida Console" w:cs="Lucida Console"/>
+          <w:sz w:val="18"/>
+          <w:szCs w:val="18"/>
+        </w:rPr>
+        <w:t>git</w:t>
+      </w:r>
+      <w:proofErr w:type="spellEnd"/>
+      <w:r>
+        <w:rPr>
+          <w:rFonts w:ascii="Lucida Console" w:hAnsi="Lucida Console" w:cs="Lucida Console"/>
+          <w:sz w:val="18"/>
+          <w:szCs w:val="18"/>
+        </w:rPr>
+        <w:t xml:space="preserve"> </w:t>
+      </w:r>
+      <w:proofErr w:type="spellStart"/>
+      <w:r>
+        <w:rPr>
+          <w:rFonts w:ascii="Lucida Console" w:hAnsi="Lucida Console" w:cs="Lucida Console"/>
+          <w:sz w:val="18"/>
+          <w:szCs w:val="18"/>
+        </w:rPr>
+        <w:t>mv</w:t>
+      </w:r>
+      <w:proofErr w:type="spellEnd"/>
+      <w:r>
+        <w:rPr>
+          <w:rFonts w:ascii="Lucida Console" w:hAnsi="Lucida Console" w:cs="Lucida Console"/>
+          <w:sz w:val="18"/>
+          <w:szCs w:val="18"/>
+        </w:rPr>
+        <w:t xml:space="preserve"> pruebagit.txt </w:t>
+      </w:r>
+      <w:proofErr w:type="spellStart"/>
+      <w:proofErr w:type="gramStart"/>
+      <w:r>
+        <w:rPr>
+          <w:rFonts w:ascii="Lucida Console" w:hAnsi="Lucida Console" w:cs="Lucida Console"/>
+          <w:sz w:val="18"/>
+          <w:szCs w:val="18"/>
+        </w:rPr>
+        <w:t>archivo,txt</w:t>
+      </w:r>
+      <w:proofErr w:type="spellEnd"/>
+      <w:proofErr w:type="gramEnd"/>
+    </w:p>
+    <w:p>
+      <w:pPr>
+        <w:autoSpaceDE w:val="0"/>
+        <w:autoSpaceDN w:val="0"/>
+        <w:adjustRightInd w:val="0"/>
+        <w:spacing w:after="0" w:line="240" w:lineRule="auto"/>
+        <w:rPr>
+          <w:rFonts w:ascii="Lucida Console" w:hAnsi="Lucida Console" w:cs="Lucida Console"/>
+          <w:sz w:val="18"/>
+          <w:szCs w:val="18"/>
+        </w:rPr>
+      </w:pPr>
+    </w:p>
+    <w:p>
+      <w:pPr>
+        <w:autoSpaceDE w:val="0"/>
+        <w:autoSpaceDN w:val="0"/>
+        <w:adjustRightInd w:val="0"/>
+        <w:spacing w:after="0" w:line="240" w:lineRule="auto"/>
+        <w:rPr>
+          <w:rFonts w:ascii="Lucida Console" w:hAnsi="Lucida Console" w:cs="Lucida Console"/>
+          <w:sz w:val="18"/>
+          <w:szCs w:val="18"/>
+        </w:rPr>
+      </w:pPr>
+      <w:r>
+        <w:rPr>
+          <w:rFonts w:ascii="Lucida Console" w:hAnsi="Lucida Console" w:cs="Lucida Console"/>
+          <w:sz w:val="18"/>
+          <w:szCs w:val="18"/>
+        </w:rPr>
+        <w:t xml:space="preserve">Como hacer que un archivo No sea tenido en cuenta por </w:t>
+      </w:r>
+      <w:proofErr w:type="spellStart"/>
+      <w:r>
+        <w:rPr>
+          <w:rFonts w:ascii="Lucida Console" w:hAnsi="Lucida Console" w:cs="Lucida Console"/>
+          <w:sz w:val="18"/>
+          <w:szCs w:val="18"/>
+        </w:rPr>
+        <w:t>git</w:t>
+      </w:r>
+      <w:proofErr w:type="spellEnd"/>
+    </w:p>
+    <w:p>
+      <w:pPr>
+        <w:autoSpaceDE w:val="0"/>
+        <w:autoSpaceDN w:val="0"/>
+        <w:adjustRightInd w:val="0"/>
+        <w:spacing w:after="0" w:line="240" w:lineRule="auto"/>
+        <w:rPr>
+          <w:rFonts w:ascii="Lucida Console" w:hAnsi="Lucida Console" w:cs="Lucida Console"/>
+          <w:sz w:val="18"/>
+          <w:szCs w:val="18"/>
+        </w:rPr>
+      </w:pPr>
+      <w:r>
+        <w:rPr>
+          <w:rFonts w:ascii="Lucida Console" w:hAnsi="Lucida Console" w:cs="Lucida Console"/>
+          <w:sz w:val="18"/>
+          <w:szCs w:val="18"/>
+        </w:rPr>
+        <w:t xml:space="preserve">Creamos un </w:t>
+      </w:r>
+      <w:proofErr w:type="gramStart"/>
+      <w:r>
+        <w:rPr>
+          <w:rFonts w:ascii="Lucida Console" w:hAnsi="Lucida Console" w:cs="Lucida Console"/>
+          <w:sz w:val="18"/>
+          <w:szCs w:val="18"/>
+        </w:rPr>
+        <w:t>archivo .</w:t>
+      </w:r>
+      <w:proofErr w:type="spellStart"/>
+      <w:r>
+        <w:rPr>
+          <w:rFonts w:ascii="Lucida Console" w:hAnsi="Lucida Console" w:cs="Lucida Console"/>
+          <w:sz w:val="18"/>
+          <w:szCs w:val="18"/>
+        </w:rPr>
+        <w:t>gitignore</w:t>
+      </w:r>
+      <w:proofErr w:type="spellEnd"/>
+      <w:proofErr w:type="gramEnd"/>
+      <w:r>
+        <w:rPr>
+          <w:rFonts w:ascii="Lucida Console" w:hAnsi="Lucida Console" w:cs="Lucida Console"/>
+          <w:sz w:val="18"/>
+          <w:szCs w:val="18"/>
+        </w:rPr>
+        <w:t xml:space="preserve"> y en este archivo escribimos el</w:t>
+      </w:r>
+    </w:p>
+    <w:p>
+      <w:pPr>
+        <w:autoSpaceDE w:val="0"/>
+        <w:autoSpaceDN w:val="0"/>
+        <w:adjustRightInd w:val="0"/>
+        <w:spacing w:after="0" w:line="240" w:lineRule="auto"/>
+        <w:rPr>
+          <w:rFonts w:ascii="Lucida Console" w:hAnsi="Lucida Console" w:cs="Lucida Console"/>
+          <w:sz w:val="18"/>
+          <w:szCs w:val="18"/>
+        </w:rPr>
+      </w:pPr>
+      <w:r>
+        <w:rPr>
+          <w:rFonts w:ascii="Lucida Console" w:hAnsi="Lucida Console" w:cs="Lucida Console"/>
+          <w:sz w:val="18"/>
+          <w:szCs w:val="18"/>
+        </w:rPr>
+        <w:t xml:space="preserve">Nombre del archivo o carpeta que queremos ignorar </w:t>
+      </w:r>
+    </w:p>
+    <w:p>
+      <w:pPr>
+        <w:autoSpaceDE w:val="0"/>
+        <w:autoSpaceDN w:val="0"/>
+        <w:adjustRightInd w:val="0"/>
+        <w:spacing w:after="0" w:line="240" w:lineRule="auto"/>
+        <w:rPr>
+          <w:rFonts w:ascii="Lucida Console" w:hAnsi="Lucida Console" w:cs="Lucida Console"/>
+          <w:sz w:val="18"/>
+          <w:szCs w:val="18"/>
+        </w:rPr>
+      </w:pPr>
+    </w:p>
+    <w:p>
+      <w:pPr>
+        <w:autoSpaceDE w:val="0"/>
+        <w:autoSpaceDN w:val="0"/>
+        <w:adjustRightInd w:val="0"/>
+        <w:spacing w:after="0" w:line="240" w:lineRule="auto"/>
+        <w:rPr>
+          <w:rFonts w:ascii="Lucida Console" w:hAnsi="Lucida Console" w:cs="Lucida Console"/>
+          <w:b/>
+          <w:sz w:val="18"/>
+          <w:szCs w:val="18"/>
+        </w:rPr>
+      </w:pPr>
+    </w:p>
+    <w:p>
+      <w:pPr>
+        <w:autoSpaceDE w:val="0"/>
+        <w:autoSpaceDN w:val="0"/>
+        <w:adjustRightInd w:val="0"/>
+        <w:spacing w:after="0" w:line="240" w:lineRule="auto"/>
+        <w:rPr>
+          <w:rFonts w:ascii="Lucida Console" w:hAnsi="Lucida Console" w:cs="Lucida Console"/>
+          <w:b/>
+          <w:sz w:val="18"/>
+          <w:szCs w:val="18"/>
+        </w:rPr>
+      </w:pPr>
+      <w:r>
+        <w:rPr>
+          <w:rFonts w:ascii="Lucida Console" w:hAnsi="Lucida Console" w:cs="Lucida Console"/>
+          <w:b/>
+          <w:sz w:val="18"/>
+          <w:szCs w:val="18"/>
+        </w:rPr>
+        <w:t xml:space="preserve">Para ver los archivos de </w:t>
+      </w:r>
+      <w:proofErr w:type="spellStart"/>
+      <w:r>
+        <w:rPr>
+          <w:rFonts w:ascii="Lucida Console" w:hAnsi="Lucida Console" w:cs="Lucida Console"/>
+          <w:b/>
+          <w:sz w:val="18"/>
+          <w:szCs w:val="18"/>
+        </w:rPr>
+        <w:t>foma</w:t>
+      </w:r>
+      <w:proofErr w:type="spellEnd"/>
+      <w:r>
+        <w:rPr>
+          <w:rFonts w:ascii="Lucida Console" w:hAnsi="Lucida Console" w:cs="Lucida Console"/>
+          <w:b/>
+          <w:sz w:val="18"/>
+          <w:szCs w:val="18"/>
+        </w:rPr>
+        <w:t xml:space="preserve"> diferente luego de modificados</w:t>
+      </w:r>
+    </w:p>
+    <w:p>
+      <w:pPr>
+        <w:autoSpaceDE w:val="0"/>
+        <w:autoSpaceDN w:val="0"/>
+        <w:adjustRightInd w:val="0"/>
+        <w:spacing w:after="0" w:line="240" w:lineRule="auto"/>
+        <w:rPr>
+          <w:rFonts w:ascii="Lucida Console" w:hAnsi="Lucida Console" w:cs="Lucida Console"/>
+          <w:sz w:val="18"/>
+          <w:szCs w:val="18"/>
+        </w:rPr>
+      </w:pPr>
+      <w:r>
+        <w:rPr>
+          <w:rFonts w:ascii="Lucida Console" w:hAnsi="Lucida Console" w:cs="Lucida Console"/>
+          <w:sz w:val="18"/>
+          <w:szCs w:val="18"/>
+        </w:rPr>
+        <w:t xml:space="preserve">gif </w:t>
+      </w:r>
+      <w:proofErr w:type="spellStart"/>
+      <w:r>
+        <w:rPr>
+          <w:rFonts w:ascii="Lucida Console" w:hAnsi="Lucida Console" w:cs="Lucida Console"/>
+          <w:sz w:val="18"/>
+          <w:szCs w:val="18"/>
+        </w:rPr>
+        <w:t>diff</w:t>
+      </w:r>
+      <w:proofErr w:type="spellEnd"/>
+    </w:p>
+    <w:p>
+      <w:pPr>
+        <w:autoSpaceDE w:val="0"/>
+        <w:autoSpaceDN w:val="0"/>
+        <w:adjustRightInd w:val="0"/>
+        <w:spacing w:after="0" w:line="240" w:lineRule="auto"/>
+        <w:rPr>
+          <w:rFonts w:ascii="Lucida Console" w:hAnsi="Lucida Console" w:cs="Lucida Console"/>
+          <w:sz w:val="18"/>
+          <w:szCs w:val="18"/>
+        </w:rPr>
+      </w:pPr>
+    </w:p>
+    <w:p>
+      <w:pPr>
+        <w:autoSpaceDE w:val="0"/>
+        <w:autoSpaceDN w:val="0"/>
+        <w:adjustRightInd w:val="0"/>
+        <w:spacing w:after="0" w:line="240" w:lineRule="auto"/>
+        <w:rPr>
+          <w:rFonts w:ascii="Lucida Console" w:hAnsi="Lucida Console" w:cs="Lucida Console"/>
+          <w:sz w:val="18"/>
+          <w:szCs w:val="18"/>
+        </w:rPr>
+      </w:pPr>
+    </w:p>
+    <w:p>
+      <w:pPr>
+        <w:autoSpaceDE w:val="0"/>
+        <w:autoSpaceDN w:val="0"/>
+        <w:adjustRightInd w:val="0"/>
+        <w:spacing w:after="0" w:line="240" w:lineRule="auto"/>
+        <w:rPr>
+          <w:rFonts w:ascii="Lucida Console" w:hAnsi="Lucida Console" w:cs="Lucida Console"/>
+          <w:b/>
+          <w:sz w:val="18"/>
+          <w:szCs w:val="18"/>
+        </w:rPr>
+      </w:pPr>
+      <w:r>
+        <w:rPr>
+          <w:rFonts w:ascii="Lucida Console" w:hAnsi="Lucida Console" w:cs="Lucida Console"/>
+          <w:b/>
+          <w:sz w:val="18"/>
+          <w:szCs w:val="18"/>
+        </w:rPr>
+        <w:t xml:space="preserve">Para ver solo los cambios que </w:t>
+      </w:r>
+      <w:r>
+        <w:rPr>
+          <w:rFonts w:ascii="Lucida Console" w:hAnsi="Lucida Console" w:cs="Lucida Console"/>
+          <w:b/>
+          <w:sz w:val="18"/>
+          <w:szCs w:val="18"/>
+        </w:rPr>
+        <w:t>queremos realizar</w:t>
+      </w:r>
+    </w:p>
+    <w:p>
+      <w:pPr>
+        <w:autoSpaceDE w:val="0"/>
+        <w:autoSpaceDN w:val="0"/>
+        <w:adjustRightInd w:val="0"/>
+        <w:spacing w:after="0" w:line="240" w:lineRule="auto"/>
+        <w:rPr>
+          <w:rFonts w:ascii="Lucida Console" w:hAnsi="Lucida Console" w:cs="Lucida Console"/>
+          <w:sz w:val="18"/>
+          <w:szCs w:val="18"/>
+        </w:rPr>
+      </w:pPr>
+      <w:proofErr w:type="spellStart"/>
+      <w:r>
+        <w:rPr>
+          <w:rFonts w:ascii="Lucida Console" w:hAnsi="Lucida Console" w:cs="Lucida Console"/>
+          <w:sz w:val="18"/>
+          <w:szCs w:val="18"/>
+        </w:rPr>
+        <w:t>git</w:t>
+      </w:r>
+      <w:proofErr w:type="spellEnd"/>
+      <w:r>
+        <w:rPr>
+          <w:rFonts w:ascii="Lucida Console" w:hAnsi="Lucida Console" w:cs="Lucida Console"/>
+          <w:sz w:val="18"/>
+          <w:szCs w:val="18"/>
+        </w:rPr>
+        <w:t xml:space="preserve"> </w:t>
+      </w:r>
+      <w:proofErr w:type="spellStart"/>
+      <w:r>
+        <w:rPr>
+          <w:rFonts w:ascii="Lucida Console" w:hAnsi="Lucida Console" w:cs="Lucida Console"/>
+          <w:sz w:val="18"/>
+          <w:szCs w:val="18"/>
+        </w:rPr>
+        <w:t>diff</w:t>
+      </w:r>
+      <w:proofErr w:type="spellEnd"/>
+      <w:r>
+        <w:rPr>
+          <w:rFonts w:ascii="Lucida Console" w:hAnsi="Lucida Console" w:cs="Lucida Console"/>
+          <w:sz w:val="18"/>
+          <w:szCs w:val="18"/>
+        </w:rPr>
+        <w:t xml:space="preserve"> </w:t>
+      </w:r>
+      <w:r>
+        <w:rPr>
+          <w:rFonts w:ascii="Lucida Console" w:hAnsi="Lucida Console" w:cs="Lucida Console"/>
+          <w:sz w:val="18"/>
+          <w:szCs w:val="18"/>
+        </w:rPr>
+        <w:t>–</w:t>
+      </w:r>
+      <w:proofErr w:type="spellStart"/>
+      <w:r>
+        <w:rPr>
+          <w:rFonts w:ascii="Lucida Console" w:hAnsi="Lucida Console" w:cs="Lucida Console"/>
+          <w:sz w:val="18"/>
+          <w:szCs w:val="18"/>
+        </w:rPr>
+        <w:t>staged</w:t>
+      </w:r>
+      <w:proofErr w:type="spellEnd"/>
+    </w:p>
+    <w:p>
+      <w:pPr>
+        <w:autoSpaceDE w:val="0"/>
+        <w:autoSpaceDN w:val="0"/>
+        <w:adjustRightInd w:val="0"/>
+        <w:spacing w:after="0" w:line="240" w:lineRule="auto"/>
+        <w:rPr>
+          <w:rFonts w:ascii="Lucida Console" w:hAnsi="Lucida Console" w:cs="Lucida Console"/>
+          <w:sz w:val="18"/>
+          <w:szCs w:val="18"/>
+        </w:rPr>
+      </w:pPr>
+    </w:p>
+    <w:p>
+      <w:pPr>
+        <w:autoSpaceDE w:val="0"/>
+        <w:autoSpaceDN w:val="0"/>
+        <w:adjustRightInd w:val="0"/>
+        <w:spacing w:after="0" w:line="240" w:lineRule="auto"/>
+        <w:rPr>
+          <w:rFonts w:ascii="Lucida Console" w:hAnsi="Lucida Console" w:cs="Lucida Console"/>
+          <w:sz w:val="18"/>
+          <w:szCs w:val="18"/>
+        </w:rPr>
+      </w:pPr>
+    </w:p>
+    <w:p>
+      <w:pPr>
+        <w:autoSpaceDE w:val="0"/>
+        <w:autoSpaceDN w:val="0"/>
+        <w:adjustRightInd w:val="0"/>
+        <w:spacing w:after="0" w:line="240" w:lineRule="auto"/>
+        <w:rPr>
+          <w:rFonts w:ascii="Lucida Console" w:hAnsi="Lucida Console" w:cs="Lucida Console"/>
+          <w:b/>
+          <w:sz w:val="18"/>
+          <w:szCs w:val="18"/>
+        </w:rPr>
+      </w:pPr>
+      <w:r>
+        <w:rPr>
+          <w:rFonts w:ascii="Lucida Console" w:hAnsi="Lucida Console" w:cs="Lucida Console"/>
+          <w:b/>
+          <w:sz w:val="18"/>
+          <w:szCs w:val="18"/>
+        </w:rPr>
+        <w:t xml:space="preserve">muestra los cambios realizados los </w:t>
+      </w:r>
+      <w:proofErr w:type="spellStart"/>
+      <w:r>
+        <w:rPr>
+          <w:rFonts w:ascii="Lucida Console" w:hAnsi="Lucida Console" w:cs="Lucida Console"/>
+          <w:b/>
+          <w:sz w:val="18"/>
+          <w:szCs w:val="18"/>
+        </w:rPr>
+        <w:t>commit</w:t>
+      </w:r>
+      <w:proofErr w:type="spellEnd"/>
+      <w:r>
+        <w:rPr>
+          <w:rFonts w:ascii="Lucida Console" w:hAnsi="Lucida Console" w:cs="Lucida Console"/>
+          <w:b/>
+          <w:sz w:val="18"/>
+          <w:szCs w:val="18"/>
+        </w:rPr>
+        <w:t xml:space="preserve"> y </w:t>
+      </w:r>
+      <w:r>
+        <w:rPr>
+          <w:rFonts w:ascii="Lucida Console" w:hAnsi="Lucida Console" w:cs="Lucida Console"/>
+          <w:b/>
+          <w:sz w:val="18"/>
+          <w:szCs w:val="18"/>
+        </w:rPr>
+        <w:t>su número identificador</w:t>
+      </w:r>
+      <w:r>
+        <w:rPr>
+          <w:rFonts w:ascii="Lucida Console" w:hAnsi="Lucida Console" w:cs="Lucida Console"/>
+          <w:b/>
+          <w:sz w:val="18"/>
+          <w:szCs w:val="18"/>
+        </w:rPr>
+        <w:t xml:space="preserve"> </w:t>
+      </w:r>
+    </w:p>
+    <w:p>
+      <w:pPr>
+        <w:autoSpaceDE w:val="0"/>
+        <w:autoSpaceDN w:val="0"/>
+        <w:adjustRightInd w:val="0"/>
+        <w:spacing w:after="0" w:line="240" w:lineRule="auto"/>
+        <w:rPr>
+          <w:rFonts w:ascii="Lucida Console" w:hAnsi="Lucida Console" w:cs="Lucida Console"/>
+          <w:sz w:val="18"/>
+          <w:szCs w:val="18"/>
+          <w:lang w:val="en-US"/>
+        </w:rPr>
+      </w:pPr>
+      <w:r>
+        <w:rPr>
+          <w:rFonts w:ascii="Lucida Console" w:hAnsi="Lucida Console" w:cs="Lucida Console"/>
+          <w:sz w:val="18"/>
+          <w:szCs w:val="18"/>
+          <w:lang w:val="en-US"/>
+        </w:rPr>
+        <w:t>git log</w:t>
+      </w:r>
+    </w:p>
+    <w:p>
+      <w:pPr>
+        <w:autoSpaceDE w:val="0"/>
+        <w:autoSpaceDN w:val="0"/>
+        <w:adjustRightInd w:val="0"/>
+        <w:spacing w:after="0" w:line="240" w:lineRule="auto"/>
+        <w:rPr>
+          <w:rFonts w:ascii="Lucida Console" w:hAnsi="Lucida Console" w:cs="Lucida Console"/>
+          <w:sz w:val="18"/>
+          <w:szCs w:val="18"/>
+        </w:rPr>
+      </w:pPr>
+      <w:proofErr w:type="spellStart"/>
+      <w:r>
+        <w:rPr>
+          <w:rFonts w:ascii="Lucida Console" w:hAnsi="Lucida Console" w:cs="Lucida Console"/>
+          <w:sz w:val="18"/>
+          <w:szCs w:val="18"/>
+        </w:rPr>
+        <w:t>git</w:t>
+      </w:r>
+      <w:proofErr w:type="spellEnd"/>
+      <w:r>
+        <w:rPr>
+          <w:rFonts w:ascii="Lucida Console" w:hAnsi="Lucida Console" w:cs="Lucida Console"/>
+          <w:sz w:val="18"/>
+          <w:szCs w:val="18"/>
+        </w:rPr>
+        <w:t xml:space="preserve"> log –</w:t>
+      </w:r>
+      <w:proofErr w:type="spellStart"/>
+      <w:r>
+        <w:rPr>
+          <w:rFonts w:ascii="Lucida Console" w:hAnsi="Lucida Console" w:cs="Lucida Console"/>
+          <w:sz w:val="18"/>
+          <w:szCs w:val="18"/>
+        </w:rPr>
+        <w:t>oneline</w:t>
+      </w:r>
+      <w:proofErr w:type="spellEnd"/>
+      <w:r>
+        <w:rPr>
+          <w:rFonts w:ascii="Lucida Console" w:hAnsi="Lucida Console" w:cs="Lucida Console"/>
+          <w:sz w:val="18"/>
+          <w:szCs w:val="18"/>
+        </w:rPr>
+        <w:t xml:space="preserve"> --</w:t>
+      </w:r>
+      <w:r>
+        <w:rPr>
+          <w:rFonts w:ascii="Lucida Console" w:hAnsi="Lucida Console" w:cs="Lucida Console"/>
+          <w:sz w:val="18"/>
+          <w:szCs w:val="18"/>
+          <w:lang w:val="en-US"/>
+        </w:rPr>
+        <w:sym w:font="Wingdings" w:char="F0E0"/>
+      </w:r>
+      <w:r>
+        <w:rPr>
+          <w:rFonts w:ascii="Lucida Console" w:hAnsi="Lucida Console" w:cs="Lucida Console"/>
+          <w:sz w:val="18"/>
+          <w:szCs w:val="18"/>
+        </w:rPr>
+        <w:t xml:space="preserve"> Versión mejorada</w:t>
+      </w:r>
+      <w:r>
+        <w:rPr>
+          <w:rFonts w:ascii="Lucida Console" w:hAnsi="Lucida Console" w:cs="Lucida Console"/>
+          <w:sz w:val="18"/>
+          <w:szCs w:val="18"/>
+        </w:rPr>
+        <w:t xml:space="preserve"> del comando</w:t>
+      </w:r>
+    </w:p>
+    <w:p>
+      <w:pPr>
+        <w:autoSpaceDE w:val="0"/>
+        <w:autoSpaceDN w:val="0"/>
+        <w:adjustRightInd w:val="0"/>
+        <w:spacing w:after="0" w:line="240" w:lineRule="auto"/>
+        <w:rPr>
+          <w:rFonts w:ascii="Lucida Console" w:hAnsi="Lucida Console" w:cs="Lucida Console"/>
+          <w:sz w:val="18"/>
+          <w:szCs w:val="18"/>
+        </w:rPr>
+      </w:pPr>
+    </w:p>
+    <w:p>
+      <w:pPr>
+        <w:autoSpaceDE w:val="0"/>
+        <w:autoSpaceDN w:val="0"/>
+        <w:adjustRightInd w:val="0"/>
+        <w:spacing w:after="0" w:line="240" w:lineRule="auto"/>
+        <w:rPr>
+          <w:rFonts w:ascii="Lucida Console" w:hAnsi="Lucida Console" w:cs="Lucida Console"/>
+          <w:sz w:val="18"/>
+          <w:szCs w:val="18"/>
+        </w:rPr>
+      </w:pPr>
+    </w:p>
+    <w:p>
+      <w:pPr>
+        <w:autoSpaceDE w:val="0"/>
+        <w:autoSpaceDN w:val="0"/>
+        <w:adjustRightInd w:val="0"/>
+        <w:spacing w:after="0" w:line="240" w:lineRule="auto"/>
+        <w:rPr>
+          <w:rFonts w:ascii="Lucida Console" w:hAnsi="Lucida Console" w:cs="Lucida Console"/>
+          <w:b/>
+          <w:sz w:val="18"/>
+          <w:szCs w:val="18"/>
+        </w:rPr>
+      </w:pPr>
+      <w:r>
+        <w:rPr>
+          <w:rFonts w:ascii="Lucida Console" w:hAnsi="Lucida Console" w:cs="Lucida Console"/>
+          <w:b/>
+          <w:sz w:val="18"/>
+          <w:szCs w:val="18"/>
+        </w:rPr>
+        <w:t xml:space="preserve">Para saber en que rama estamos trabajando </w:t>
+      </w:r>
+    </w:p>
+    <w:p>
+      <w:pPr>
+        <w:autoSpaceDE w:val="0"/>
+        <w:autoSpaceDN w:val="0"/>
+        <w:adjustRightInd w:val="0"/>
+        <w:spacing w:after="0" w:line="240" w:lineRule="auto"/>
+        <w:rPr>
+          <w:rFonts w:ascii="Lucida Console" w:hAnsi="Lucida Console" w:cs="Lucida Console"/>
+          <w:sz w:val="18"/>
+          <w:szCs w:val="18"/>
+        </w:rPr>
+      </w:pPr>
+      <w:proofErr w:type="spellStart"/>
+      <w:r>
+        <w:rPr>
+          <w:rFonts w:ascii="Lucida Console" w:hAnsi="Lucida Console" w:cs="Lucida Console"/>
+          <w:sz w:val="18"/>
+          <w:szCs w:val="18"/>
+        </w:rPr>
+        <w:t>git</w:t>
+      </w:r>
+      <w:proofErr w:type="spellEnd"/>
+      <w:r>
+        <w:rPr>
+          <w:rFonts w:ascii="Lucida Console" w:hAnsi="Lucida Console" w:cs="Lucida Console"/>
+          <w:sz w:val="18"/>
+          <w:szCs w:val="18"/>
+        </w:rPr>
+        <w:t xml:space="preserve"> Branch</w:t>
+      </w:r>
+    </w:p>
+    <w:p>
+      <w:pPr>
+        <w:autoSpaceDE w:val="0"/>
+        <w:autoSpaceDN w:val="0"/>
+        <w:adjustRightInd w:val="0"/>
+        <w:spacing w:after="0" w:line="240" w:lineRule="auto"/>
+        <w:rPr>
+          <w:rFonts w:ascii="Lucida Console" w:hAnsi="Lucida Console" w:cs="Lucida Console"/>
+          <w:sz w:val="18"/>
+          <w:szCs w:val="18"/>
+        </w:rPr>
+      </w:pPr>
+    </w:p>
+    <w:p>
+      <w:pPr>
+        <w:autoSpaceDE w:val="0"/>
+        <w:autoSpaceDN w:val="0"/>
+        <w:adjustRightInd w:val="0"/>
+        <w:spacing w:after="0" w:line="240" w:lineRule="auto"/>
+        <w:rPr>
+          <w:rFonts w:ascii="Lucida Console" w:hAnsi="Lucida Console" w:cs="Lucida Console"/>
+          <w:sz w:val="18"/>
+          <w:szCs w:val="18"/>
+        </w:rPr>
+      </w:pPr>
+    </w:p>
+    <w:p>
+      <w:pPr>
+        <w:autoSpaceDE w:val="0"/>
+        <w:autoSpaceDN w:val="0"/>
+        <w:adjustRightInd w:val="0"/>
+        <w:spacing w:after="0" w:line="240" w:lineRule="auto"/>
+        <w:rPr>
+          <w:rFonts w:ascii="Lucida Console" w:hAnsi="Lucida Console" w:cs="Lucida Console"/>
+          <w:b/>
+          <w:sz w:val="18"/>
+          <w:szCs w:val="18"/>
+        </w:rPr>
+      </w:pPr>
+      <w:r>
+        <w:rPr>
+          <w:rFonts w:ascii="Lucida Console" w:hAnsi="Lucida Console" w:cs="Lucida Console"/>
+          <w:b/>
+          <w:sz w:val="18"/>
+          <w:szCs w:val="18"/>
+        </w:rPr>
+        <w:t>Como crear una rama</w:t>
+      </w:r>
+    </w:p>
+    <w:p>
+      <w:pPr>
+        <w:autoSpaceDE w:val="0"/>
+        <w:autoSpaceDN w:val="0"/>
+        <w:adjustRightInd w:val="0"/>
+        <w:spacing w:after="0" w:line="240" w:lineRule="auto"/>
+        <w:rPr>
+          <w:rFonts w:ascii="Lucida Console" w:hAnsi="Lucida Console" w:cs="Lucida Console"/>
+          <w:sz w:val="18"/>
+          <w:szCs w:val="18"/>
+        </w:rPr>
+      </w:pPr>
+      <w:proofErr w:type="spellStart"/>
+      <w:r>
+        <w:rPr>
+          <w:rFonts w:ascii="Lucida Console" w:hAnsi="Lucida Console" w:cs="Lucida Console"/>
+          <w:sz w:val="18"/>
+          <w:szCs w:val="18"/>
+        </w:rPr>
+        <w:t>git</w:t>
+      </w:r>
+      <w:proofErr w:type="spellEnd"/>
+      <w:r>
+        <w:rPr>
+          <w:rFonts w:ascii="Lucida Console" w:hAnsi="Lucida Console" w:cs="Lucida Console"/>
+          <w:sz w:val="18"/>
+          <w:szCs w:val="18"/>
+        </w:rPr>
+        <w:t xml:space="preserve"> </w:t>
+      </w:r>
+      <w:proofErr w:type="spellStart"/>
+      <w:r>
+        <w:rPr>
+          <w:rFonts w:ascii="Lucida Console" w:hAnsi="Lucida Console" w:cs="Lucida Console"/>
+          <w:sz w:val="18"/>
+          <w:szCs w:val="18"/>
+        </w:rPr>
+        <w:t>checkouk</w:t>
+      </w:r>
+      <w:proofErr w:type="spellEnd"/>
+      <w:r>
+        <w:rPr>
+          <w:rFonts w:ascii="Lucida Console" w:hAnsi="Lucida Console" w:cs="Lucida Console"/>
+          <w:sz w:val="18"/>
+          <w:szCs w:val="18"/>
+        </w:rPr>
+        <w:t xml:space="preserve"> -b </w:t>
+      </w:r>
+      <w:r>
+        <w:rPr>
+          <w:rFonts w:ascii="Lucida Console" w:hAnsi="Lucida Console" w:cs="Lucida Console"/>
+          <w:i/>
+          <w:sz w:val="18"/>
+          <w:szCs w:val="18"/>
+        </w:rPr>
+        <w:t>nombre de la rama</w:t>
+      </w:r>
+      <w:r>
+        <w:rPr>
+          <w:rFonts w:ascii="Lucida Console" w:hAnsi="Lucida Console" w:cs="Lucida Console"/>
+          <w:sz w:val="18"/>
+          <w:szCs w:val="18"/>
+        </w:rPr>
+        <w:t xml:space="preserve"> </w:t>
+      </w:r>
+    </w:p>
+    <w:p>
+      <w:pPr>
+        <w:autoSpaceDE w:val="0"/>
+        <w:autoSpaceDN w:val="0"/>
+        <w:adjustRightInd w:val="0"/>
+        <w:spacing w:after="0" w:line="240" w:lineRule="auto"/>
+        <w:rPr>
+          <w:rFonts w:ascii="Lucida Console" w:hAnsi="Lucida Console" w:cs="Lucida Console"/>
+          <w:sz w:val="18"/>
+          <w:szCs w:val="18"/>
+        </w:rPr>
+      </w:pPr>
+      <w:r>
+        <w:rPr>
+          <w:rFonts w:ascii="Lucida Console" w:hAnsi="Lucida Console" w:cs="Lucida Console"/>
+          <w:sz w:val="18"/>
+          <w:szCs w:val="18"/>
+        </w:rPr>
+        <w:t>Algunas empresas utilizan esta nomenclatura para nombrar la rama de desarrollo</w:t>
+      </w:r>
+    </w:p>
+    <w:p>
+      <w:pPr>
+        <w:autoSpaceDE w:val="0"/>
+        <w:autoSpaceDN w:val="0"/>
+        <w:adjustRightInd w:val="0"/>
+        <w:spacing w:after="0" w:line="240" w:lineRule="auto"/>
+        <w:rPr>
+          <w:rFonts w:ascii="Lucida Console" w:hAnsi="Lucida Console" w:cs="Lucida Console"/>
+          <w:b/>
+          <w:sz w:val="18"/>
+          <w:szCs w:val="18"/>
+        </w:rPr>
+      </w:pPr>
+      <w:proofErr w:type="spellStart"/>
+      <w:r>
+        <w:rPr>
+          <w:rFonts w:ascii="Lucida Console" w:hAnsi="Lucida Console" w:cs="Lucida Console"/>
+          <w:b/>
+          <w:sz w:val="18"/>
+          <w:szCs w:val="18"/>
+        </w:rPr>
+        <w:t>git</w:t>
+      </w:r>
+      <w:proofErr w:type="spellEnd"/>
+      <w:r>
+        <w:rPr>
+          <w:rFonts w:ascii="Lucida Console" w:hAnsi="Lucida Console" w:cs="Lucida Console"/>
+          <w:b/>
+          <w:sz w:val="18"/>
+          <w:szCs w:val="18"/>
+        </w:rPr>
+        <w:t xml:space="preserve"> </w:t>
+      </w:r>
+      <w:proofErr w:type="spellStart"/>
+      <w:r>
+        <w:rPr>
+          <w:rFonts w:ascii="Lucida Console" w:hAnsi="Lucida Console" w:cs="Lucida Console"/>
+          <w:b/>
+          <w:sz w:val="18"/>
+          <w:szCs w:val="18"/>
+        </w:rPr>
+        <w:t>checkout</w:t>
+      </w:r>
+      <w:proofErr w:type="spellEnd"/>
+      <w:r>
+        <w:rPr>
+          <w:rFonts w:ascii="Lucida Console" w:hAnsi="Lucida Console" w:cs="Lucida Console"/>
+          <w:b/>
+          <w:sz w:val="18"/>
+          <w:szCs w:val="18"/>
+        </w:rPr>
+        <w:t xml:space="preserve"> -b</w:t>
+      </w:r>
+      <w:r>
+        <w:rPr>
+          <w:rFonts w:ascii="Lucida Console" w:hAnsi="Lucida Console" w:cs="Lucida Console"/>
+          <w:b/>
+          <w:sz w:val="18"/>
+          <w:szCs w:val="18"/>
+        </w:rPr>
+        <w:t xml:space="preserve"> </w:t>
+      </w:r>
+      <w:proofErr w:type="spellStart"/>
+      <w:r>
+        <w:rPr>
+          <w:rFonts w:ascii="Lucida Console" w:hAnsi="Lucida Console" w:cs="Lucida Console"/>
+          <w:b/>
+          <w:i/>
+          <w:sz w:val="18"/>
+          <w:szCs w:val="18"/>
+        </w:rPr>
+        <w:t>features</w:t>
+      </w:r>
+      <w:proofErr w:type="spellEnd"/>
+      <w:r>
+        <w:rPr>
+          <w:rFonts w:ascii="Lucida Console" w:hAnsi="Lucida Console" w:cs="Lucida Console"/>
+          <w:b/>
+          <w:i/>
+          <w:sz w:val="18"/>
+          <w:szCs w:val="18"/>
+        </w:rPr>
+        <w:t>/nombre-de-la funcionalidad</w:t>
+      </w:r>
+    </w:p>
+    <w:p>
+      <w:pPr>
+        <w:autoSpaceDE w:val="0"/>
+        <w:autoSpaceDN w:val="0"/>
+        <w:adjustRightInd w:val="0"/>
+        <w:spacing w:after="0" w:line="240" w:lineRule="auto"/>
+        <w:rPr>
+          <w:rFonts w:ascii="Lucida Console" w:hAnsi="Lucida Console" w:cs="Lucida Console"/>
+          <w:sz w:val="18"/>
+          <w:szCs w:val="18"/>
+        </w:rPr>
+      </w:pPr>
+      <w:r>
+        <w:rPr>
+          <w:rFonts w:ascii="Lucida Console" w:hAnsi="Lucida Console" w:cs="Lucida Console"/>
+          <w:sz w:val="18"/>
+          <w:szCs w:val="18"/>
+        </w:rPr>
+        <w:t xml:space="preserve">Otras empresas colocan el numero de </w:t>
+      </w:r>
+      <w:proofErr w:type="spellStart"/>
+      <w:r>
+        <w:rPr>
+          <w:rFonts w:ascii="Lucida Console" w:hAnsi="Lucida Console" w:cs="Lucida Console"/>
+          <w:sz w:val="18"/>
+          <w:szCs w:val="18"/>
+        </w:rPr>
+        <w:t>tiket</w:t>
+      </w:r>
+      <w:proofErr w:type="spellEnd"/>
+      <w:r>
+        <w:rPr>
+          <w:rFonts w:ascii="Lucida Console" w:hAnsi="Lucida Console" w:cs="Lucida Console"/>
+          <w:sz w:val="18"/>
+          <w:szCs w:val="18"/>
+        </w:rPr>
+        <w:t xml:space="preserve"> que se quiere reparar</w:t>
+      </w:r>
+    </w:p>
+    <w:p>
+      <w:pPr>
+        <w:autoSpaceDE w:val="0"/>
+        <w:autoSpaceDN w:val="0"/>
+        <w:adjustRightInd w:val="0"/>
+        <w:spacing w:after="0" w:line="240" w:lineRule="auto"/>
+        <w:rPr>
+          <w:rFonts w:ascii="Lucida Console" w:hAnsi="Lucida Console" w:cs="Lucida Console"/>
+          <w:b/>
+          <w:i/>
+          <w:sz w:val="18"/>
+          <w:szCs w:val="18"/>
+        </w:rPr>
+      </w:pPr>
+      <w:proofErr w:type="spellStart"/>
+      <w:r>
+        <w:rPr>
+          <w:rFonts w:ascii="Lucida Console" w:hAnsi="Lucida Console" w:cs="Lucida Console"/>
+          <w:b/>
+          <w:sz w:val="18"/>
+          <w:szCs w:val="18"/>
+        </w:rPr>
+        <w:t>git</w:t>
+      </w:r>
+      <w:proofErr w:type="spellEnd"/>
+      <w:r>
+        <w:rPr>
+          <w:rFonts w:ascii="Lucida Console" w:hAnsi="Lucida Console" w:cs="Lucida Console"/>
+          <w:b/>
+          <w:sz w:val="18"/>
+          <w:szCs w:val="18"/>
+        </w:rPr>
+        <w:t xml:space="preserve"> </w:t>
+      </w:r>
+      <w:proofErr w:type="spellStart"/>
+      <w:r>
+        <w:rPr>
+          <w:rFonts w:ascii="Lucida Console" w:hAnsi="Lucida Console" w:cs="Lucida Console"/>
+          <w:b/>
+          <w:sz w:val="18"/>
+          <w:szCs w:val="18"/>
+        </w:rPr>
+        <w:t>checkout</w:t>
+      </w:r>
+      <w:proofErr w:type="spellEnd"/>
+      <w:r>
+        <w:rPr>
+          <w:rFonts w:ascii="Lucida Console" w:hAnsi="Lucida Console" w:cs="Lucida Console"/>
+          <w:b/>
+          <w:sz w:val="18"/>
+          <w:szCs w:val="18"/>
+        </w:rPr>
+        <w:t xml:space="preserve"> -b </w:t>
+      </w:r>
+      <w:r>
+        <w:rPr>
+          <w:rFonts w:ascii="Lucida Console" w:hAnsi="Lucida Console" w:cs="Lucida Console"/>
+          <w:b/>
+          <w:i/>
+          <w:sz w:val="18"/>
+          <w:szCs w:val="18"/>
+        </w:rPr>
+        <w:t>ss-4515</w:t>
+      </w:r>
+    </w:p>
+    <w:p>
+      <w:pPr>
+        <w:autoSpaceDE w:val="0"/>
+        <w:autoSpaceDN w:val="0"/>
+        <w:adjustRightInd w:val="0"/>
+        <w:spacing w:after="0" w:line="240" w:lineRule="auto"/>
+        <w:rPr>
+          <w:rFonts w:ascii="Lucida Console" w:hAnsi="Lucida Console" w:cs="Lucida Console"/>
+          <w:b/>
+          <w:i/>
+          <w:sz w:val="18"/>
+          <w:szCs w:val="18"/>
+        </w:rPr>
+      </w:pPr>
+    </w:p>
+    <w:p>
+      <w:pPr>
+        <w:autoSpaceDE w:val="0"/>
+        <w:autoSpaceDN w:val="0"/>
+        <w:adjustRightInd w:val="0"/>
+        <w:spacing w:after="0" w:line="240" w:lineRule="auto"/>
+        <w:rPr>
+          <w:rFonts w:ascii="Lucida Console" w:hAnsi="Lucida Console" w:cs="Lucida Console"/>
+          <w:sz w:val="18"/>
+          <w:szCs w:val="18"/>
+        </w:rPr>
+      </w:pPr>
+      <w:r>
+        <w:rPr>
+          <w:rFonts w:ascii="Lucida Console" w:hAnsi="Lucida Console" w:cs="Lucida Console"/>
+          <w:sz w:val="18"/>
+          <w:szCs w:val="18"/>
+        </w:rPr>
+        <w:t xml:space="preserve">Para unir dos ramas ejemplo rama master con </w:t>
+      </w:r>
+      <w:proofErr w:type="spellStart"/>
+      <w:r>
+        <w:rPr>
+          <w:rFonts w:ascii="Lucida Console" w:hAnsi="Lucida Console" w:cs="Lucida Console"/>
+          <w:sz w:val="18"/>
+          <w:szCs w:val="18"/>
+        </w:rPr>
+        <w:t>ramab</w:t>
+      </w:r>
+      <w:proofErr w:type="spellEnd"/>
+    </w:p>
+    <w:p>
+      <w:pPr>
+        <w:autoSpaceDE w:val="0"/>
+        <w:autoSpaceDN w:val="0"/>
+        <w:adjustRightInd w:val="0"/>
+        <w:spacing w:after="0" w:line="240" w:lineRule="auto"/>
+        <w:rPr>
+          <w:rFonts w:ascii="Lucida Console" w:hAnsi="Lucida Console" w:cs="Lucida Console"/>
+          <w:sz w:val="18"/>
+          <w:szCs w:val="18"/>
+        </w:rPr>
+      </w:pPr>
+      <w:r>
+        <w:rPr>
+          <w:rFonts w:ascii="Lucida Console" w:hAnsi="Lucida Console" w:cs="Lucida Console"/>
+          <w:sz w:val="18"/>
+          <w:szCs w:val="18"/>
+        </w:rPr>
+        <w:t>Estando parado en la rama que vamos a unir escribimos el comando</w:t>
+      </w:r>
+    </w:p>
+    <w:p>
+      <w:pPr>
+        <w:autoSpaceDE w:val="0"/>
+        <w:autoSpaceDN w:val="0"/>
+        <w:adjustRightInd w:val="0"/>
+        <w:spacing w:after="0" w:line="240" w:lineRule="auto"/>
+        <w:rPr>
+          <w:rFonts w:ascii="Lucida Console" w:hAnsi="Lucida Console" w:cs="Lucida Console"/>
+          <w:sz w:val="18"/>
+          <w:szCs w:val="18"/>
+        </w:rPr>
+      </w:pPr>
+      <w:proofErr w:type="spellStart"/>
+      <w:r>
+        <w:rPr>
+          <w:rFonts w:ascii="Lucida Console" w:hAnsi="Lucida Console" w:cs="Lucida Console"/>
+          <w:sz w:val="18"/>
+          <w:szCs w:val="18"/>
+        </w:rPr>
+        <w:t>git</w:t>
+      </w:r>
+      <w:proofErr w:type="spellEnd"/>
+      <w:r>
+        <w:rPr>
+          <w:rFonts w:ascii="Lucida Console" w:hAnsi="Lucida Console" w:cs="Lucida Console"/>
+          <w:sz w:val="18"/>
+          <w:szCs w:val="18"/>
+        </w:rPr>
+        <w:t xml:space="preserve"> </w:t>
+      </w:r>
+      <w:proofErr w:type="spellStart"/>
+      <w:r>
+        <w:rPr>
+          <w:rFonts w:ascii="Lucida Console" w:hAnsi="Lucida Console" w:cs="Lucida Console"/>
+          <w:sz w:val="18"/>
+          <w:szCs w:val="18"/>
+        </w:rPr>
+        <w:t>merge</w:t>
+      </w:r>
+      <w:proofErr w:type="spellEnd"/>
+      <w:r>
+        <w:rPr>
+          <w:rFonts w:ascii="Lucida Console" w:hAnsi="Lucida Console" w:cs="Lucida Console"/>
+          <w:sz w:val="18"/>
+          <w:szCs w:val="18"/>
+        </w:rPr>
+        <w:t xml:space="preserve"> nombre-de-la rama para nuestro ejemplo</w:t>
+      </w:r>
+    </w:p>
+    <w:p>
+      <w:pPr>
+        <w:autoSpaceDE w:val="0"/>
+        <w:autoSpaceDN w:val="0"/>
+        <w:adjustRightInd w:val="0"/>
+        <w:spacing w:after="0" w:line="240" w:lineRule="auto"/>
+        <w:rPr>
+          <w:rFonts w:ascii="Lucida Console" w:hAnsi="Lucida Console" w:cs="Lucida Console"/>
+          <w:sz w:val="18"/>
+          <w:szCs w:val="18"/>
+        </w:rPr>
+      </w:pPr>
+      <w:proofErr w:type="spellStart"/>
+      <w:r>
+        <w:rPr>
+          <w:rFonts w:ascii="Lucida Console" w:hAnsi="Lucida Console" w:cs="Lucida Console"/>
+          <w:sz w:val="18"/>
+          <w:szCs w:val="18"/>
+        </w:rPr>
+        <w:t>git</w:t>
+      </w:r>
+      <w:proofErr w:type="spellEnd"/>
+      <w:r>
+        <w:rPr>
+          <w:rFonts w:ascii="Lucida Console" w:hAnsi="Lucida Console" w:cs="Lucida Console"/>
+          <w:sz w:val="18"/>
+          <w:szCs w:val="18"/>
+        </w:rPr>
+        <w:t xml:space="preserve"> </w:t>
+      </w:r>
+      <w:proofErr w:type="spellStart"/>
+      <w:r>
+        <w:rPr>
+          <w:rFonts w:ascii="Lucida Console" w:hAnsi="Lucida Console" w:cs="Lucida Console"/>
+          <w:sz w:val="18"/>
+          <w:szCs w:val="18"/>
+        </w:rPr>
+        <w:t>merge</w:t>
+      </w:r>
+      <w:proofErr w:type="spellEnd"/>
+      <w:r>
+        <w:rPr>
+          <w:rFonts w:ascii="Lucida Console" w:hAnsi="Lucida Console" w:cs="Lucida Console"/>
+          <w:sz w:val="18"/>
+          <w:szCs w:val="18"/>
+        </w:rPr>
+        <w:t xml:space="preserve"> </w:t>
+      </w:r>
+      <w:proofErr w:type="spellStart"/>
+      <w:r>
+        <w:rPr>
+          <w:rFonts w:ascii="Lucida Console" w:hAnsi="Lucida Console" w:cs="Lucida Console"/>
+          <w:sz w:val="18"/>
+          <w:szCs w:val="18"/>
+        </w:rPr>
+        <w:t>ramab</w:t>
+      </w:r>
+      <w:proofErr w:type="spellEnd"/>
+    </w:p>
+    <w:p>
+      <w:pPr>
+        <w:autoSpaceDE w:val="0"/>
+        <w:autoSpaceDN w:val="0"/>
+        <w:adjustRightInd w:val="0"/>
+        <w:spacing w:after="0" w:line="240" w:lineRule="auto"/>
+        <w:rPr>
+          <w:rFonts w:ascii="Lucida Console" w:hAnsi="Lucida Console" w:cs="Lucida Console"/>
+          <w:sz w:val="18"/>
+          <w:szCs w:val="18"/>
+        </w:rPr>
+      </w:pPr>
       <w:bookmarkStart w:id="0" w:name="_GoBack"/>
       <w:bookmarkEnd w:id="0"/>
+    </w:p>
+    <w:p>
+      <w:pPr>
+        <w:autoSpaceDE w:val="0"/>
+        <w:autoSpaceDN w:val="0"/>
+        <w:adjustRightInd w:val="0"/>
+        <w:spacing w:after="0" w:line="240" w:lineRule="auto"/>
+        <w:rPr>
+          <w:rFonts w:ascii="Lucida Console" w:hAnsi="Lucida Console" w:cs="Lucida Console"/>
+          <w:b/>
+          <w:sz w:val="18"/>
+          <w:szCs w:val="18"/>
+        </w:rPr>
+      </w:pPr>
+    </w:p>
+    <w:p>
+      <w:pPr>
+        <w:autoSpaceDE w:val="0"/>
+        <w:autoSpaceDN w:val="0"/>
+        <w:adjustRightInd w:val="0"/>
+        <w:spacing w:after="0" w:line="240" w:lineRule="auto"/>
+        <w:rPr>
+          <w:rFonts w:ascii="Lucida Console" w:hAnsi="Lucida Console" w:cs="Lucida Console"/>
+          <w:b/>
+          <w:sz w:val="18"/>
+          <w:szCs w:val="18"/>
+        </w:rPr>
+      </w:pPr>
+    </w:p>
+    <w:p>
+      <w:pPr>
+        <w:autoSpaceDE w:val="0"/>
+        <w:autoSpaceDN w:val="0"/>
+        <w:adjustRightInd w:val="0"/>
+        <w:spacing w:after="0" w:line="240" w:lineRule="auto"/>
+        <w:rPr>
+          <w:rFonts w:ascii="Lucida Console" w:hAnsi="Lucida Console" w:cs="Lucida Console"/>
+          <w:sz w:val="18"/>
+          <w:szCs w:val="18"/>
+        </w:rPr>
+      </w:pPr>
+    </w:p>
+    <w:p>
+      <w:pPr>
+        <w:autoSpaceDE w:val="0"/>
+        <w:autoSpaceDN w:val="0"/>
+        <w:adjustRightInd w:val="0"/>
+        <w:spacing w:after="0" w:line="240" w:lineRule="auto"/>
+        <w:rPr>
+          <w:rFonts w:ascii="Lucida Console" w:hAnsi="Lucida Console" w:cs="Lucida Console"/>
+          <w:sz w:val="18"/>
+          <w:szCs w:val="18"/>
+        </w:rPr>
+      </w:pPr>
+    </w:p>
+    <w:p>
+      <w:pPr>
+        <w:autoSpaceDE w:val="0"/>
+        <w:autoSpaceDN w:val="0"/>
+        <w:adjustRightInd w:val="0"/>
+        <w:spacing w:after="0" w:line="240" w:lineRule="auto"/>
+        <w:rPr>
+          <w:rFonts w:ascii="Lucida Console" w:hAnsi="Lucida Console" w:cs="Lucida Console"/>
+          <w:sz w:val="18"/>
+          <w:szCs w:val="18"/>
+        </w:rPr>
+      </w:pPr>
+    </w:p>
+    <w:p>
+      <w:pPr>
+        <w:autoSpaceDE w:val="0"/>
+        <w:autoSpaceDN w:val="0"/>
+        <w:adjustRightInd w:val="0"/>
+        <w:spacing w:after="0" w:line="240" w:lineRule="auto"/>
+        <w:rPr>
+          <w:rFonts w:ascii="Lucida Console" w:hAnsi="Lucida Console" w:cs="Lucida Console"/>
+          <w:sz w:val="18"/>
+          <w:szCs w:val="18"/>
+        </w:rPr>
+      </w:pPr>
+    </w:p>
+    <w:p>
+      <w:pPr>
+        <w:autoSpaceDE w:val="0"/>
+        <w:autoSpaceDN w:val="0"/>
+        <w:adjustRightInd w:val="0"/>
+        <w:spacing w:after="0" w:line="240" w:lineRule="auto"/>
+        <w:rPr>
+          <w:rFonts w:ascii="Lucida Console" w:hAnsi="Lucida Console" w:cs="Lucida Console"/>
+          <w:sz w:val="18"/>
+          <w:szCs w:val="18"/>
+        </w:rPr>
+      </w:pPr>
+    </w:p>
+    <w:p>
+      <w:pPr>
+        <w:autoSpaceDE w:val="0"/>
+        <w:autoSpaceDN w:val="0"/>
+        <w:adjustRightInd w:val="0"/>
+        <w:spacing w:after="0" w:line="240" w:lineRule="auto"/>
+        <w:rPr>
+          <w:rFonts w:ascii="Lucida Console" w:hAnsi="Lucida Console" w:cs="Lucida Console"/>
+          <w:b/>
+          <w:sz w:val="18"/>
+          <w:szCs w:val="18"/>
+        </w:rPr>
+      </w:pPr>
+    </w:p>
+    <w:p>
+      <w:pPr>
+        <w:autoSpaceDE w:val="0"/>
+        <w:autoSpaceDN w:val="0"/>
+        <w:adjustRightInd w:val="0"/>
+        <w:spacing w:after="0" w:line="240" w:lineRule="auto"/>
+        <w:rPr>
+          <w:rFonts w:ascii="Lucida Console" w:hAnsi="Lucida Console" w:cs="Lucida Console"/>
+          <w:sz w:val="18"/>
+          <w:szCs w:val="18"/>
+        </w:rPr>
+      </w:pPr>
+    </w:p>
+    <w:p>
+      <w:pPr>
+        <w:autoSpaceDE w:val="0"/>
+        <w:autoSpaceDN w:val="0"/>
+        <w:adjustRightInd w:val="0"/>
+        <w:spacing w:after="0" w:line="240" w:lineRule="auto"/>
+        <w:rPr>
+          <w:rFonts w:ascii="Lucida Console" w:hAnsi="Lucida Console" w:cs="Lucida Console"/>
+          <w:sz w:val="18"/>
+          <w:szCs w:val="18"/>
+        </w:rPr>
+      </w:pPr>
+    </w:p>
+    <w:p>
+      <w:pPr>
+        <w:autoSpaceDE w:val="0"/>
+        <w:autoSpaceDN w:val="0"/>
+        <w:adjustRightInd w:val="0"/>
+        <w:spacing w:after="0" w:line="240" w:lineRule="auto"/>
+        <w:rPr>
+          <w:rFonts w:ascii="Lucida Console" w:hAnsi="Lucida Console" w:cs="Lucida Console"/>
+          <w:sz w:val="18"/>
+          <w:szCs w:val="18"/>
+        </w:rPr>
+      </w:pPr>
+    </w:p>
+    <w:p>
+      <w:pPr>
+        <w:autoSpaceDE w:val="0"/>
+        <w:autoSpaceDN w:val="0"/>
+        <w:adjustRightInd w:val="0"/>
+        <w:spacing w:after="0" w:line="240" w:lineRule="auto"/>
+        <w:rPr>
+          <w:rFonts w:ascii="Lucida Console" w:hAnsi="Lucida Console" w:cs="Lucida Console"/>
+          <w:sz w:val="18"/>
+          <w:szCs w:val="18"/>
+        </w:rPr>
+      </w:pPr>
     </w:p>
     <w:p>
       <w:pPr>

</xml_diff>

<commit_message>
subiendo archivo clave de git
</commit_message>
<xml_diff>
--- a/Curso git.docx
+++ b/Curso git.docx
@@ -2244,8 +2244,345 @@
           <w:szCs w:val="18"/>
         </w:rPr>
       </w:pPr>
+    </w:p>
+    <w:p>
+      <w:pPr>
+        <w:autoSpaceDE w:val="0"/>
+        <w:autoSpaceDN w:val="0"/>
+        <w:adjustRightInd w:val="0"/>
+        <w:spacing w:after="0" w:line="240" w:lineRule="auto"/>
+        <w:rPr>
+          <w:rFonts w:ascii="Lucida Console" w:hAnsi="Lucida Console" w:cs="Lucida Console"/>
+          <w:sz w:val="18"/>
+          <w:szCs w:val="18"/>
+        </w:rPr>
+      </w:pPr>
+    </w:p>
+    <w:p>
+      <w:pPr>
+        <w:autoSpaceDE w:val="0"/>
+        <w:autoSpaceDN w:val="0"/>
+        <w:adjustRightInd w:val="0"/>
+        <w:spacing w:after="0" w:line="240" w:lineRule="auto"/>
+        <w:rPr>
+          <w:rFonts w:ascii="Lucida Console" w:hAnsi="Lucida Console" w:cs="Lucida Console"/>
+          <w:sz w:val="18"/>
+          <w:szCs w:val="18"/>
+        </w:rPr>
+      </w:pPr>
+      <w:r>
+        <w:rPr>
+          <w:rFonts w:ascii="Lucida Console" w:hAnsi="Lucida Console" w:cs="Lucida Console"/>
+          <w:sz w:val="18"/>
+          <w:szCs w:val="18"/>
+        </w:rPr>
+        <w:t xml:space="preserve">Como subir nuestro código a la nube utilizando </w:t>
+      </w:r>
+      <w:proofErr w:type="spellStart"/>
+      <w:r>
+        <w:rPr>
+          <w:rFonts w:ascii="Lucida Console" w:hAnsi="Lucida Console" w:cs="Lucida Console"/>
+          <w:sz w:val="18"/>
+          <w:szCs w:val="18"/>
+        </w:rPr>
+        <w:t>github</w:t>
+      </w:r>
+      <w:proofErr w:type="spellEnd"/>
+    </w:p>
+    <w:p>
+      <w:pPr>
+        <w:autoSpaceDE w:val="0"/>
+        <w:autoSpaceDN w:val="0"/>
+        <w:adjustRightInd w:val="0"/>
+        <w:spacing w:after="0" w:line="240" w:lineRule="auto"/>
+        <w:rPr>
+          <w:rFonts w:ascii="Lucida Console" w:hAnsi="Lucida Console" w:cs="Lucida Console"/>
+          <w:sz w:val="18"/>
+          <w:szCs w:val="18"/>
+        </w:rPr>
+      </w:pPr>
+      <w:r>
+        <w:rPr>
+          <w:rFonts w:ascii="Lucida Console" w:hAnsi="Lucida Console" w:cs="Lucida Console"/>
+          <w:sz w:val="18"/>
+          <w:szCs w:val="18"/>
+        </w:rPr>
+        <w:t xml:space="preserve">Abrimos </w:t>
+      </w:r>
+      <w:proofErr w:type="spellStart"/>
+      <w:r>
+        <w:rPr>
+          <w:rFonts w:ascii="Lucida Console" w:hAnsi="Lucida Console" w:cs="Lucida Console"/>
+          <w:sz w:val="18"/>
+          <w:szCs w:val="18"/>
+        </w:rPr>
+        <w:t>github</w:t>
+      </w:r>
+      <w:proofErr w:type="spellEnd"/>
+      <w:r>
+        <w:rPr>
+          <w:rFonts w:ascii="Lucida Console" w:hAnsi="Lucida Console" w:cs="Lucida Console"/>
+          <w:sz w:val="18"/>
+          <w:szCs w:val="18"/>
+        </w:rPr>
+        <w:t xml:space="preserve"> creamos un nuevo repositorio “nombre de la carpeta que tenemos en loca”</w:t>
+      </w:r>
+    </w:p>
+    <w:p>
+      <w:pPr>
+        <w:pStyle w:val="HTMLconformatoprevio"/>
+        <w:rPr>
+          <w:rFonts w:ascii="Consolas" w:hAnsi="Consolas"/>
+          <w:color w:val="1F2328"/>
+          <w:sz w:val="21"/>
+          <w:szCs w:val="21"/>
+        </w:rPr>
+      </w:pPr>
+      <w:r>
+        <w:rPr>
+          <w:rFonts w:ascii="Lucida Console" w:hAnsi="Lucida Console" w:cs="Lucida Console"/>
+          <w:sz w:val="18"/>
+          <w:szCs w:val="18"/>
+        </w:rPr>
+        <w:t xml:space="preserve">Y copiamos la línea </w:t>
+      </w:r>
+      <w:proofErr w:type="spellStart"/>
+      <w:r>
+        <w:rPr>
+          <w:rFonts w:ascii="Consolas" w:hAnsi="Consolas"/>
+          <w:color w:val="1F2328"/>
+          <w:sz w:val="21"/>
+          <w:szCs w:val="21"/>
+        </w:rPr>
+        <w:t>git</w:t>
+      </w:r>
+      <w:proofErr w:type="spellEnd"/>
+      <w:r>
+        <w:rPr>
+          <w:rFonts w:ascii="Consolas" w:hAnsi="Consolas"/>
+          <w:color w:val="1F2328"/>
+          <w:sz w:val="21"/>
+          <w:szCs w:val="21"/>
+        </w:rPr>
+        <w:t xml:space="preserve"> </w:t>
+      </w:r>
+      <w:proofErr w:type="spellStart"/>
+      <w:r>
+        <w:rPr>
+          <w:rFonts w:ascii="Consolas" w:hAnsi="Consolas"/>
+          <w:color w:val="1F2328"/>
+          <w:sz w:val="21"/>
+          <w:szCs w:val="21"/>
+        </w:rPr>
+        <w:t>remote</w:t>
+      </w:r>
+      <w:proofErr w:type="spellEnd"/>
+      <w:r>
+        <w:rPr>
+          <w:rFonts w:ascii="Consolas" w:hAnsi="Consolas"/>
+          <w:color w:val="1F2328"/>
+          <w:sz w:val="21"/>
+          <w:szCs w:val="21"/>
+        </w:rPr>
+        <w:t xml:space="preserve"> </w:t>
+      </w:r>
+      <w:proofErr w:type="spellStart"/>
+      <w:r>
+        <w:rPr>
+          <w:rFonts w:ascii="Consolas" w:hAnsi="Consolas"/>
+          <w:color w:val="1F2328"/>
+          <w:sz w:val="21"/>
+          <w:szCs w:val="21"/>
+        </w:rPr>
+        <w:t>add</w:t>
+      </w:r>
+      <w:proofErr w:type="spellEnd"/>
+      <w:r>
+        <w:rPr>
+          <w:rFonts w:ascii="Consolas" w:hAnsi="Consolas"/>
+          <w:color w:val="1F2328"/>
+          <w:sz w:val="21"/>
+          <w:szCs w:val="21"/>
+        </w:rPr>
+        <w:t xml:space="preserve"> </w:t>
+      </w:r>
+      <w:proofErr w:type="spellStart"/>
+      <w:r>
+        <w:rPr>
+          <w:rFonts w:ascii="Consolas" w:hAnsi="Consolas"/>
+          <w:color w:val="1F2328"/>
+          <w:sz w:val="21"/>
+          <w:szCs w:val="21"/>
+        </w:rPr>
+        <w:t>origin</w:t>
+      </w:r>
+      <w:proofErr w:type="spellEnd"/>
+      <w:r>
+        <w:rPr>
+          <w:rFonts w:ascii="Consolas" w:hAnsi="Consolas"/>
+          <w:color w:val="1F2328"/>
+          <w:sz w:val="21"/>
+          <w:szCs w:val="21"/>
+        </w:rPr>
+        <w:t xml:space="preserve"> https://github.com/charles-phyton/Python_Diario.git</w:t>
+      </w:r>
+    </w:p>
+    <w:p>
+      <w:pPr>
+        <w:pStyle w:val="HTMLconformatoprevio"/>
+        <w:rPr>
+          <w:rStyle w:val="user-select-contain"/>
+          <w:rFonts w:ascii="Consolas" w:hAnsi="Consolas"/>
+          <w:color w:val="1F2328"/>
+          <w:sz w:val="21"/>
+          <w:szCs w:val="21"/>
+        </w:rPr>
+      </w:pPr>
+      <w:r>
+        <w:rPr>
+          <w:rFonts w:ascii="Lucida Console" w:hAnsi="Lucida Console" w:cs="Lucida Console"/>
+          <w:sz w:val="18"/>
+          <w:szCs w:val="18"/>
+        </w:rPr>
+        <w:t xml:space="preserve">Luego copiamos la línea </w:t>
+      </w:r>
+      <w:proofErr w:type="spellStart"/>
+      <w:r>
+        <w:rPr>
+          <w:rStyle w:val="user-select-contain"/>
+          <w:rFonts w:ascii="Consolas" w:hAnsi="Consolas"/>
+          <w:color w:val="1F2328"/>
+          <w:sz w:val="21"/>
+          <w:szCs w:val="21"/>
+        </w:rPr>
+        <w:t>git</w:t>
+      </w:r>
+      <w:proofErr w:type="spellEnd"/>
+      <w:r>
+        <w:rPr>
+          <w:rStyle w:val="user-select-contain"/>
+          <w:rFonts w:ascii="Consolas" w:hAnsi="Consolas"/>
+          <w:color w:val="1F2328"/>
+          <w:sz w:val="21"/>
+          <w:szCs w:val="21"/>
+        </w:rPr>
+        <w:t xml:space="preserve"> </w:t>
+      </w:r>
+      <w:proofErr w:type="spellStart"/>
+      <w:r>
+        <w:rPr>
+          <w:rStyle w:val="user-select-contain"/>
+          <w:rFonts w:ascii="Consolas" w:hAnsi="Consolas"/>
+          <w:color w:val="1F2328"/>
+          <w:sz w:val="21"/>
+          <w:szCs w:val="21"/>
+        </w:rPr>
+        <w:t>push</w:t>
+      </w:r>
+      <w:proofErr w:type="spellEnd"/>
+      <w:r>
+        <w:rPr>
+          <w:rStyle w:val="user-select-contain"/>
+          <w:rFonts w:ascii="Consolas" w:hAnsi="Consolas"/>
+          <w:color w:val="1F2328"/>
+          <w:sz w:val="21"/>
+          <w:szCs w:val="21"/>
+        </w:rPr>
+        <w:t xml:space="preserve"> -u </w:t>
+      </w:r>
+      <w:proofErr w:type="spellStart"/>
+      <w:r>
+        <w:rPr>
+          <w:rStyle w:val="user-select-contain"/>
+          <w:rFonts w:ascii="Consolas" w:hAnsi="Consolas"/>
+          <w:color w:val="1F2328"/>
+          <w:sz w:val="21"/>
+          <w:szCs w:val="21"/>
+        </w:rPr>
+        <w:t>origin</w:t>
+      </w:r>
+      <w:proofErr w:type="spellEnd"/>
+      <w:r>
+        <w:rPr>
+          <w:rStyle w:val="user-select-contain"/>
+          <w:rFonts w:ascii="Consolas" w:hAnsi="Consolas"/>
+          <w:color w:val="1F2328"/>
+          <w:sz w:val="21"/>
+          <w:szCs w:val="21"/>
+        </w:rPr>
+        <w:t xml:space="preserve"> </w:t>
+      </w:r>
+      <w:proofErr w:type="spellStart"/>
+      <w:r>
+        <w:rPr>
+          <w:rStyle w:val="user-select-contain"/>
+          <w:rFonts w:ascii="Consolas" w:hAnsi="Consolas"/>
+          <w:color w:val="1F2328"/>
+          <w:sz w:val="21"/>
+          <w:szCs w:val="21"/>
+        </w:rPr>
+        <w:t>main</w:t>
+      </w:r>
+      <w:proofErr w:type="spellEnd"/>
+    </w:p>
+    <w:p>
+      <w:pPr>
+        <w:pStyle w:val="HTMLconformatoprevio"/>
+        <w:rPr>
+          <w:rFonts w:ascii="Consolas" w:hAnsi="Consolas"/>
+          <w:color w:val="1F2328"/>
+          <w:sz w:val="21"/>
+          <w:szCs w:val="21"/>
+        </w:rPr>
+      </w:pPr>
+      <w:r>
+        <w:rPr>
+          <w:rFonts w:ascii="Consolas" w:hAnsi="Consolas"/>
+          <w:color w:val="1F2328"/>
+          <w:sz w:val="21"/>
+          <w:szCs w:val="21"/>
+        </w:rPr>
+        <w:t>En mi caso la rama principal se llama master</w:t>
+      </w:r>
+    </w:p>
+    <w:p>
+      <w:pPr>
+        <w:pStyle w:val="HTMLconformatoprevio"/>
+        <w:rPr>
+          <w:rFonts w:ascii="Consolas" w:hAnsi="Consolas"/>
+          <w:color w:val="1F2328"/>
+          <w:sz w:val="21"/>
+          <w:szCs w:val="21"/>
+        </w:rPr>
+      </w:pPr>
       <w:bookmarkStart w:id="0" w:name="_GoBack"/>
       <w:bookmarkEnd w:id="0"/>
+    </w:p>
+    <w:p>
+      <w:pPr>
+        <w:autoSpaceDE w:val="0"/>
+        <w:autoSpaceDN w:val="0"/>
+        <w:adjustRightInd w:val="0"/>
+        <w:spacing w:after="0" w:line="240" w:lineRule="auto"/>
+        <w:rPr>
+          <w:rFonts w:ascii="Lucida Console" w:hAnsi="Lucida Console" w:cs="Lucida Console"/>
+          <w:sz w:val="18"/>
+          <w:szCs w:val="18"/>
+        </w:rPr>
+      </w:pPr>
+    </w:p>
+    <w:p>
+      <w:pPr>
+        <w:autoSpaceDE w:val="0"/>
+        <w:autoSpaceDN w:val="0"/>
+        <w:adjustRightInd w:val="0"/>
+        <w:spacing w:after="0" w:line="240" w:lineRule="auto"/>
+        <w:rPr>
+          <w:rFonts w:ascii="Lucida Console" w:hAnsi="Lucida Console" w:cs="Lucida Console"/>
+          <w:sz w:val="18"/>
+          <w:szCs w:val="18"/>
+        </w:rPr>
+      </w:pPr>
     </w:p>
     <w:p>
       <w:pPr>
@@ -2926,6 +3263,61 @@
       </w:tblBorders>
     </w:tblPr>
   </w:style>
+  <w:style w:type="paragraph" w:styleId="HTMLconformatoprevio">
+    <w:name w:val="HTML Preformatted"/>
+    <w:basedOn w:val="Normal"/>
+    <w:link w:val="HTMLconformatoprevioCar"/>
+    <w:uiPriority w:val="99"/>
+    <w:semiHidden/>
+    <w:unhideWhenUsed/>
+    <w:rsid w:val="00A44CF5"/>
+    <w:pPr>
+      <w:tabs>
+        <w:tab w:val="left" w:pos="916"/>
+        <w:tab w:val="left" w:pos="1832"/>
+        <w:tab w:val="left" w:pos="2748"/>
+        <w:tab w:val="left" w:pos="3664"/>
+        <w:tab w:val="left" w:pos="4580"/>
+        <w:tab w:val="left" w:pos="5496"/>
+        <w:tab w:val="left" w:pos="6412"/>
+        <w:tab w:val="left" w:pos="7328"/>
+        <w:tab w:val="left" w:pos="8244"/>
+        <w:tab w:val="left" w:pos="9160"/>
+        <w:tab w:val="left" w:pos="10076"/>
+        <w:tab w:val="left" w:pos="10992"/>
+        <w:tab w:val="left" w:pos="11908"/>
+        <w:tab w:val="left" w:pos="12824"/>
+        <w:tab w:val="left" w:pos="13740"/>
+        <w:tab w:val="left" w:pos="14656"/>
+      </w:tabs>
+      <w:spacing w:after="0" w:line="240" w:lineRule="auto"/>
+    </w:pPr>
+    <w:rPr>
+      <w:rFonts w:ascii="Courier New" w:eastAsia="Times New Roman" w:hAnsi="Courier New" w:cs="Courier New"/>
+      <w:sz w:val="20"/>
+      <w:szCs w:val="20"/>
+      <w:lang w:eastAsia="es-CO"/>
+    </w:rPr>
+  </w:style>
+  <w:style w:type="character" w:customStyle="1" w:styleId="HTMLconformatoprevioCar">
+    <w:name w:val="HTML con formato previo Car"/>
+    <w:basedOn w:val="Fuentedeprrafopredeter"/>
+    <w:link w:val="HTMLconformatoprevio"/>
+    <w:uiPriority w:val="99"/>
+    <w:semiHidden/>
+    <w:rsid w:val="00A44CF5"/>
+    <w:rPr>
+      <w:rFonts w:ascii="Courier New" w:eastAsia="Times New Roman" w:hAnsi="Courier New" w:cs="Courier New"/>
+      <w:sz w:val="20"/>
+      <w:szCs w:val="20"/>
+      <w:lang w:eastAsia="es-CO"/>
+    </w:rPr>
+  </w:style>
+  <w:style w:type="character" w:customStyle="1" w:styleId="user-select-contain">
+    <w:name w:val="user-select-contain"/>
+    <w:basedOn w:val="Fuentedeprrafopredeter"/>
+    <w:rsid w:val="00A44CF5"/>
+  </w:style>
 </w:styles>
 </file>
 

</xml_diff>

<commit_message>
Se actualiza archivo de texto con información de gif
</commit_message>
<xml_diff>
--- a/Curso git.docx
+++ b/Curso git.docx
@@ -478,11 +478,14 @@
             <w:tcW w:w="2207" w:type="dxa"/>
           </w:tcPr>
           <w:p>
-            <w:proofErr w:type="spellStart"/>
             <w:r>
-              <w:t>Lso</w:t>
+              <w:t>Lo</w:t>
             </w:r>
-            <w:proofErr w:type="spellEnd"/>
+            <w:r>
+              <w:t>s</w:t>
+            </w:r>
+            <w:bookmarkStart w:id="0" w:name="_GoBack"/>
+            <w:bookmarkEnd w:id="0"/>
             <w:r>
               <w:t xml:space="preserve"> cambios que incluimos quedaran aquí </w:t>
             </w:r>
@@ -2266,13 +2269,15 @@
         <w:spacing w:after="0" w:line="240" w:lineRule="auto"/>
         <w:rPr>
           <w:rFonts w:ascii="Lucida Console" w:hAnsi="Lucida Console" w:cs="Lucida Console"/>
-          <w:sz w:val="18"/>
-          <w:szCs w:val="18"/>
-        </w:rPr>
-      </w:pPr>
-      <w:r>
-        <w:rPr>
-          <w:rFonts w:ascii="Lucida Console" w:hAnsi="Lucida Console" w:cs="Lucida Console"/>
+          <w:b/>
+          <w:sz w:val="18"/>
+          <w:szCs w:val="18"/>
+        </w:rPr>
+      </w:pPr>
+      <w:r>
+        <w:rPr>
+          <w:rFonts w:ascii="Lucida Console" w:hAnsi="Lucida Console" w:cs="Lucida Console"/>
+          <w:b/>
           <w:sz w:val="18"/>
           <w:szCs w:val="18"/>
         </w:rPr>
@@ -2282,6 +2287,7 @@
       <w:r>
         <w:rPr>
           <w:rFonts w:ascii="Lucida Console" w:hAnsi="Lucida Console" w:cs="Lucida Console"/>
+          <w:b/>
           <w:sz w:val="18"/>
           <w:szCs w:val="18"/>
         </w:rPr>
@@ -2555,222 +2561,485 @@
           <w:szCs w:val="21"/>
         </w:rPr>
       </w:pPr>
-      <w:bookmarkStart w:id="0" w:name="_GoBack"/>
-      <w:bookmarkEnd w:id="0"/>
-    </w:p>
-    <w:p>
-      <w:pPr>
-        <w:autoSpaceDE w:val="0"/>
-        <w:autoSpaceDN w:val="0"/>
-        <w:adjustRightInd w:val="0"/>
-        <w:spacing w:after="0" w:line="240" w:lineRule="auto"/>
-        <w:rPr>
-          <w:rFonts w:ascii="Lucida Console" w:hAnsi="Lucida Console" w:cs="Lucida Console"/>
-          <w:sz w:val="18"/>
-          <w:szCs w:val="18"/>
-        </w:rPr>
-      </w:pPr>
-    </w:p>
-    <w:p>
-      <w:pPr>
-        <w:autoSpaceDE w:val="0"/>
-        <w:autoSpaceDN w:val="0"/>
-        <w:adjustRightInd w:val="0"/>
-        <w:spacing w:after="0" w:line="240" w:lineRule="auto"/>
-        <w:rPr>
-          <w:rFonts w:ascii="Lucida Console" w:hAnsi="Lucida Console" w:cs="Lucida Console"/>
-          <w:sz w:val="18"/>
-          <w:szCs w:val="18"/>
-        </w:rPr>
-      </w:pPr>
-    </w:p>
-    <w:p>
-      <w:pPr>
-        <w:autoSpaceDE w:val="0"/>
-        <w:autoSpaceDN w:val="0"/>
-        <w:adjustRightInd w:val="0"/>
-        <w:spacing w:after="0" w:line="240" w:lineRule="auto"/>
-        <w:rPr>
-          <w:rFonts w:ascii="Lucida Console" w:hAnsi="Lucida Console" w:cs="Lucida Console"/>
-          <w:b/>
-          <w:sz w:val="18"/>
-          <w:szCs w:val="18"/>
-        </w:rPr>
-      </w:pPr>
-    </w:p>
-    <w:p>
-      <w:pPr>
-        <w:autoSpaceDE w:val="0"/>
-        <w:autoSpaceDN w:val="0"/>
-        <w:adjustRightInd w:val="0"/>
-        <w:spacing w:after="0" w:line="240" w:lineRule="auto"/>
-        <w:rPr>
-          <w:rFonts w:ascii="Lucida Console" w:hAnsi="Lucida Console" w:cs="Lucida Console"/>
-          <w:b/>
-          <w:sz w:val="18"/>
-          <w:szCs w:val="18"/>
-        </w:rPr>
-      </w:pPr>
-    </w:p>
-    <w:p>
-      <w:pPr>
-        <w:autoSpaceDE w:val="0"/>
-        <w:autoSpaceDN w:val="0"/>
-        <w:adjustRightInd w:val="0"/>
-        <w:spacing w:after="0" w:line="240" w:lineRule="auto"/>
-        <w:rPr>
-          <w:rFonts w:ascii="Lucida Console" w:hAnsi="Lucida Console" w:cs="Lucida Console"/>
-          <w:sz w:val="18"/>
-          <w:szCs w:val="18"/>
-        </w:rPr>
-      </w:pPr>
-    </w:p>
-    <w:p>
-      <w:pPr>
-        <w:autoSpaceDE w:val="0"/>
-        <w:autoSpaceDN w:val="0"/>
-        <w:adjustRightInd w:val="0"/>
-        <w:spacing w:after="0" w:line="240" w:lineRule="auto"/>
-        <w:rPr>
-          <w:rFonts w:ascii="Lucida Console" w:hAnsi="Lucida Console" w:cs="Lucida Console"/>
-          <w:sz w:val="18"/>
-          <w:szCs w:val="18"/>
-        </w:rPr>
-      </w:pPr>
-    </w:p>
-    <w:p>
-      <w:pPr>
-        <w:autoSpaceDE w:val="0"/>
-        <w:autoSpaceDN w:val="0"/>
-        <w:adjustRightInd w:val="0"/>
-        <w:spacing w:after="0" w:line="240" w:lineRule="auto"/>
-        <w:rPr>
-          <w:rFonts w:ascii="Lucida Console" w:hAnsi="Lucida Console" w:cs="Lucida Console"/>
-          <w:sz w:val="18"/>
-          <w:szCs w:val="18"/>
-        </w:rPr>
-      </w:pPr>
-    </w:p>
-    <w:p>
-      <w:pPr>
-        <w:autoSpaceDE w:val="0"/>
-        <w:autoSpaceDN w:val="0"/>
-        <w:adjustRightInd w:val="0"/>
-        <w:spacing w:after="0" w:line="240" w:lineRule="auto"/>
-        <w:rPr>
-          <w:rFonts w:ascii="Lucida Console" w:hAnsi="Lucida Console" w:cs="Lucida Console"/>
-          <w:sz w:val="18"/>
-          <w:szCs w:val="18"/>
-        </w:rPr>
-      </w:pPr>
-    </w:p>
-    <w:p>
-      <w:pPr>
-        <w:autoSpaceDE w:val="0"/>
-        <w:autoSpaceDN w:val="0"/>
-        <w:adjustRightInd w:val="0"/>
-        <w:spacing w:after="0" w:line="240" w:lineRule="auto"/>
-        <w:rPr>
-          <w:rFonts w:ascii="Lucida Console" w:hAnsi="Lucida Console" w:cs="Lucida Console"/>
-          <w:sz w:val="18"/>
-          <w:szCs w:val="18"/>
-        </w:rPr>
-      </w:pPr>
-    </w:p>
-    <w:p>
-      <w:pPr>
-        <w:autoSpaceDE w:val="0"/>
-        <w:autoSpaceDN w:val="0"/>
-        <w:adjustRightInd w:val="0"/>
-        <w:spacing w:after="0" w:line="240" w:lineRule="auto"/>
-        <w:rPr>
-          <w:rFonts w:ascii="Lucida Console" w:hAnsi="Lucida Console" w:cs="Lucida Console"/>
-          <w:b/>
-          <w:sz w:val="18"/>
-          <w:szCs w:val="18"/>
-        </w:rPr>
-      </w:pPr>
-    </w:p>
-    <w:p>
-      <w:pPr>
-        <w:autoSpaceDE w:val="0"/>
-        <w:autoSpaceDN w:val="0"/>
-        <w:adjustRightInd w:val="0"/>
-        <w:spacing w:after="0" w:line="240" w:lineRule="auto"/>
-        <w:rPr>
-          <w:rFonts w:ascii="Lucida Console" w:hAnsi="Lucida Console" w:cs="Lucida Console"/>
-          <w:sz w:val="18"/>
-          <w:szCs w:val="18"/>
-        </w:rPr>
-      </w:pPr>
-    </w:p>
-    <w:p>
-      <w:pPr>
-        <w:autoSpaceDE w:val="0"/>
-        <w:autoSpaceDN w:val="0"/>
-        <w:adjustRightInd w:val="0"/>
-        <w:spacing w:after="0" w:line="240" w:lineRule="auto"/>
-        <w:rPr>
-          <w:rFonts w:ascii="Lucida Console" w:hAnsi="Lucida Console" w:cs="Lucida Console"/>
-          <w:sz w:val="18"/>
-          <w:szCs w:val="18"/>
-        </w:rPr>
-      </w:pPr>
-    </w:p>
-    <w:p>
-      <w:pPr>
-        <w:autoSpaceDE w:val="0"/>
-        <w:autoSpaceDN w:val="0"/>
-        <w:adjustRightInd w:val="0"/>
-        <w:spacing w:after="0" w:line="240" w:lineRule="auto"/>
-        <w:rPr>
-          <w:rFonts w:ascii="Lucida Console" w:hAnsi="Lucida Console" w:cs="Lucida Console"/>
-          <w:sz w:val="18"/>
-          <w:szCs w:val="18"/>
-        </w:rPr>
-      </w:pPr>
-    </w:p>
-    <w:p>
-      <w:pPr>
-        <w:autoSpaceDE w:val="0"/>
-        <w:autoSpaceDN w:val="0"/>
-        <w:adjustRightInd w:val="0"/>
-        <w:spacing w:after="0" w:line="240" w:lineRule="auto"/>
-        <w:rPr>
-          <w:rFonts w:ascii="Lucida Console" w:hAnsi="Lucida Console" w:cs="Lucida Console"/>
-          <w:sz w:val="18"/>
-          <w:szCs w:val="18"/>
-        </w:rPr>
-      </w:pPr>
-    </w:p>
-    <w:p>
-      <w:pPr>
-        <w:autoSpaceDE w:val="0"/>
-        <w:autoSpaceDN w:val="0"/>
-        <w:adjustRightInd w:val="0"/>
-        <w:spacing w:after="0" w:line="240" w:lineRule="auto"/>
-        <w:rPr>
-          <w:rFonts w:ascii="Lucida Console" w:hAnsi="Lucida Console" w:cs="Lucida Console"/>
-          <w:sz w:val="18"/>
-          <w:szCs w:val="18"/>
-        </w:rPr>
-      </w:pPr>
-    </w:p>
-    <w:p>
-      <w:pPr>
-        <w:autoSpaceDE w:val="0"/>
-        <w:autoSpaceDN w:val="0"/>
-        <w:adjustRightInd w:val="0"/>
-        <w:spacing w:after="0" w:line="240" w:lineRule="auto"/>
-        <w:rPr>
-          <w:rFonts w:ascii="Lucida Console" w:hAnsi="Lucida Console" w:cs="Lucida Console"/>
-          <w:sz w:val="18"/>
-          <w:szCs w:val="18"/>
-        </w:rPr>
-      </w:pPr>
-    </w:p>
-    <w:p/>
-    <w:p/>
+    </w:p>
+    <w:p>
+      <w:pPr>
+        <w:pStyle w:val="HTMLconformatoprevio"/>
+        <w:rPr>
+          <w:rFonts w:ascii="Consolas" w:hAnsi="Consolas"/>
+          <w:color w:val="1F2328"/>
+          <w:sz w:val="21"/>
+          <w:szCs w:val="21"/>
+        </w:rPr>
+      </w:pPr>
+      <w:r>
+        <w:rPr>
+          <w:rFonts w:ascii="Consolas" w:hAnsi="Consolas"/>
+          <w:color w:val="1F2328"/>
+          <w:sz w:val="21"/>
+          <w:szCs w:val="21"/>
+        </w:rPr>
+        <w:lastRenderedPageBreak/>
+        <w:t xml:space="preserve">Si queremos subir una </w:t>
+      </w:r>
+      <w:proofErr w:type="gramStart"/>
+      <w:r>
+        <w:rPr>
+          <w:rFonts w:ascii="Consolas" w:hAnsi="Consolas"/>
+          <w:color w:val="1F2328"/>
+          <w:sz w:val="21"/>
+          <w:szCs w:val="21"/>
+        </w:rPr>
+        <w:t>rama</w:t>
+      </w:r>
+      <w:proofErr w:type="gramEnd"/>
+      <w:r>
+        <w:rPr>
+          <w:rFonts w:ascii="Consolas" w:hAnsi="Consolas"/>
+          <w:color w:val="1F2328"/>
+          <w:sz w:val="21"/>
+          <w:szCs w:val="21"/>
+        </w:rPr>
+        <w:t xml:space="preserve"> pero </w:t>
+      </w:r>
+      <w:r>
+        <w:rPr>
+          <w:rFonts w:ascii="Consolas" w:hAnsi="Consolas"/>
+          <w:color w:val="1F2328"/>
+          <w:sz w:val="21"/>
+          <w:szCs w:val="21"/>
+        </w:rPr>
+        <w:t xml:space="preserve">sin hacer </w:t>
+      </w:r>
+      <w:proofErr w:type="spellStart"/>
+      <w:r>
+        <w:rPr>
+          <w:rFonts w:ascii="Consolas" w:hAnsi="Consolas"/>
+          <w:color w:val="1F2328"/>
+          <w:sz w:val="21"/>
+          <w:szCs w:val="21"/>
+        </w:rPr>
+        <w:t>merge</w:t>
+      </w:r>
+      <w:proofErr w:type="spellEnd"/>
+      <w:r>
+        <w:rPr>
+          <w:rFonts w:ascii="Consolas" w:hAnsi="Consolas"/>
+          <w:color w:val="1F2328"/>
+          <w:sz w:val="21"/>
+          <w:szCs w:val="21"/>
+        </w:rPr>
+        <w:t xml:space="preserve"> debemos </w:t>
+      </w:r>
+    </w:p>
+    <w:p>
+      <w:pPr>
+        <w:pStyle w:val="HTMLconformatoprevio"/>
+        <w:rPr>
+          <w:rFonts w:ascii="Consolas" w:hAnsi="Consolas"/>
+          <w:color w:val="1F2328"/>
+          <w:sz w:val="21"/>
+          <w:szCs w:val="21"/>
+        </w:rPr>
+      </w:pPr>
+      <w:r>
+        <w:rPr>
+          <w:rFonts w:ascii="Consolas" w:hAnsi="Consolas"/>
+          <w:color w:val="1F2328"/>
+          <w:sz w:val="21"/>
+          <w:szCs w:val="21"/>
+        </w:rPr>
+        <w:t>Cambiar de rama</w:t>
+      </w:r>
+    </w:p>
+    <w:p>
+      <w:pPr>
+        <w:pStyle w:val="HTMLconformatoprevio"/>
+        <w:rPr>
+          <w:rFonts w:ascii="Consolas" w:hAnsi="Consolas"/>
+          <w:b/>
+          <w:color w:val="1F2328"/>
+          <w:sz w:val="21"/>
+          <w:szCs w:val="21"/>
+        </w:rPr>
+      </w:pPr>
+      <w:proofErr w:type="spellStart"/>
+      <w:r>
+        <w:rPr>
+          <w:rFonts w:ascii="Consolas" w:hAnsi="Consolas"/>
+          <w:color w:val="1F2328"/>
+          <w:sz w:val="21"/>
+          <w:szCs w:val="21"/>
+        </w:rPr>
+        <w:t>git</w:t>
+      </w:r>
+      <w:proofErr w:type="spellEnd"/>
+      <w:r>
+        <w:rPr>
+          <w:rFonts w:ascii="Consolas" w:hAnsi="Consolas"/>
+          <w:color w:val="1F2328"/>
+          <w:sz w:val="21"/>
+          <w:szCs w:val="21"/>
+        </w:rPr>
+        <w:t xml:space="preserve"> </w:t>
+      </w:r>
+      <w:proofErr w:type="spellStart"/>
+      <w:r>
+        <w:rPr>
+          <w:rFonts w:ascii="Consolas" w:hAnsi="Consolas"/>
+          <w:color w:val="1F2328"/>
+          <w:sz w:val="21"/>
+          <w:szCs w:val="21"/>
+        </w:rPr>
+        <w:t>checkout</w:t>
+      </w:r>
+      <w:proofErr w:type="spellEnd"/>
+      <w:r>
+        <w:rPr>
+          <w:rFonts w:ascii="Consolas" w:hAnsi="Consolas"/>
+          <w:color w:val="1F2328"/>
+          <w:sz w:val="21"/>
+          <w:szCs w:val="21"/>
+        </w:rPr>
+        <w:t xml:space="preserve"> -b </w:t>
+      </w:r>
+      <w:proofErr w:type="spellStart"/>
+      <w:r>
+        <w:rPr>
+          <w:rFonts w:ascii="Consolas" w:hAnsi="Consolas"/>
+          <w:color w:val="1F2328"/>
+          <w:sz w:val="21"/>
+          <w:szCs w:val="21"/>
+        </w:rPr>
+        <w:t>nombredelarama</w:t>
+      </w:r>
+      <w:proofErr w:type="spellEnd"/>
+      <w:r>
+        <w:rPr>
+          <w:rFonts w:ascii="Consolas" w:hAnsi="Consolas"/>
+          <w:b/>
+          <w:i/>
+          <w:color w:val="1F2328"/>
+          <w:sz w:val="21"/>
+          <w:szCs w:val="21"/>
+        </w:rPr>
+        <w:t xml:space="preserve"> </w:t>
+      </w:r>
+      <w:proofErr w:type="spellStart"/>
+      <w:r>
+        <w:rPr>
+          <w:rFonts w:ascii="Consolas" w:hAnsi="Consolas"/>
+          <w:b/>
+          <w:color w:val="1F2328"/>
+          <w:sz w:val="21"/>
+          <w:szCs w:val="21"/>
+        </w:rPr>
+        <w:t>ramab</w:t>
+      </w:r>
+      <w:proofErr w:type="spellEnd"/>
+    </w:p>
+    <w:p>
+      <w:pPr>
+        <w:pStyle w:val="HTMLconformatoprevio"/>
+        <w:rPr>
+          <w:rFonts w:ascii="Consolas" w:hAnsi="Consolas"/>
+          <w:b/>
+          <w:color w:val="1F2328"/>
+          <w:sz w:val="21"/>
+          <w:szCs w:val="21"/>
+          <w:lang w:val="en-US"/>
+        </w:rPr>
+      </w:pPr>
+      <w:r>
+        <w:rPr>
+          <w:rFonts w:ascii="Consolas" w:hAnsi="Consolas"/>
+          <w:b/>
+          <w:color w:val="1F2328"/>
+          <w:sz w:val="21"/>
+          <w:szCs w:val="21"/>
+          <w:lang w:val="en-US"/>
+        </w:rPr>
+        <w:t xml:space="preserve">git push -u origin </w:t>
+      </w:r>
+      <w:proofErr w:type="spellStart"/>
+      <w:r>
+        <w:rPr>
+          <w:rFonts w:ascii="Consolas" w:hAnsi="Consolas"/>
+          <w:b/>
+          <w:color w:val="1F2328"/>
+          <w:sz w:val="21"/>
+          <w:szCs w:val="21"/>
+          <w:lang w:val="en-US"/>
+        </w:rPr>
+        <w:t>ram</w:t>
+      </w:r>
+      <w:r>
+        <w:rPr>
+          <w:rFonts w:ascii="Consolas" w:hAnsi="Consolas"/>
+          <w:b/>
+          <w:color w:val="1F2328"/>
+          <w:sz w:val="21"/>
+          <w:szCs w:val="21"/>
+          <w:lang w:val="en-US"/>
+        </w:rPr>
+        <w:t>ab</w:t>
+      </w:r>
+      <w:proofErr w:type="spellEnd"/>
+    </w:p>
+    <w:p>
+      <w:pPr>
+        <w:pStyle w:val="HTMLconformatoprevio"/>
+        <w:rPr>
+          <w:rFonts w:ascii="Consolas" w:hAnsi="Consolas"/>
+          <w:b/>
+          <w:color w:val="1F2328"/>
+          <w:sz w:val="21"/>
+          <w:szCs w:val="21"/>
+          <w:lang w:val="en-US"/>
+        </w:rPr>
+      </w:pPr>
+    </w:p>
+    <w:p>
+      <w:pPr>
+        <w:autoSpaceDE w:val="0"/>
+        <w:autoSpaceDN w:val="0"/>
+        <w:adjustRightInd w:val="0"/>
+        <w:spacing w:after="0" w:line="240" w:lineRule="auto"/>
+        <w:rPr>
+          <w:rFonts w:ascii="Lucida Console" w:hAnsi="Lucida Console" w:cs="Lucida Console"/>
+          <w:sz w:val="18"/>
+          <w:szCs w:val="18"/>
+          <w:lang w:val="en-US"/>
+        </w:rPr>
+      </w:pPr>
+    </w:p>
+    <w:p>
+      <w:pPr>
+        <w:autoSpaceDE w:val="0"/>
+        <w:autoSpaceDN w:val="0"/>
+        <w:adjustRightInd w:val="0"/>
+        <w:spacing w:after="0" w:line="240" w:lineRule="auto"/>
+        <w:rPr>
+          <w:rFonts w:ascii="Lucida Console" w:hAnsi="Lucida Console" w:cs="Lucida Console"/>
+          <w:sz w:val="18"/>
+          <w:szCs w:val="18"/>
+          <w:lang w:val="en-US"/>
+        </w:rPr>
+      </w:pPr>
+    </w:p>
+    <w:p>
+      <w:pPr>
+        <w:autoSpaceDE w:val="0"/>
+        <w:autoSpaceDN w:val="0"/>
+        <w:adjustRightInd w:val="0"/>
+        <w:spacing w:after="0" w:line="240" w:lineRule="auto"/>
+        <w:rPr>
+          <w:rFonts w:ascii="Lucida Console" w:hAnsi="Lucida Console" w:cs="Lucida Console"/>
+          <w:b/>
+          <w:sz w:val="18"/>
+          <w:szCs w:val="18"/>
+          <w:lang w:val="en-US"/>
+        </w:rPr>
+      </w:pPr>
+    </w:p>
+    <w:p>
+      <w:pPr>
+        <w:autoSpaceDE w:val="0"/>
+        <w:autoSpaceDN w:val="0"/>
+        <w:adjustRightInd w:val="0"/>
+        <w:spacing w:after="0" w:line="240" w:lineRule="auto"/>
+        <w:rPr>
+          <w:rFonts w:ascii="Lucida Console" w:hAnsi="Lucida Console" w:cs="Lucida Console"/>
+          <w:b/>
+          <w:sz w:val="18"/>
+          <w:szCs w:val="18"/>
+          <w:lang w:val="en-US"/>
+        </w:rPr>
+      </w:pPr>
+    </w:p>
+    <w:p>
+      <w:pPr>
+        <w:autoSpaceDE w:val="0"/>
+        <w:autoSpaceDN w:val="0"/>
+        <w:adjustRightInd w:val="0"/>
+        <w:spacing w:after="0" w:line="240" w:lineRule="auto"/>
+        <w:rPr>
+          <w:rFonts w:ascii="Lucida Console" w:hAnsi="Lucida Console" w:cs="Lucida Console"/>
+          <w:sz w:val="18"/>
+          <w:szCs w:val="18"/>
+          <w:lang w:val="en-US"/>
+        </w:rPr>
+      </w:pPr>
+    </w:p>
+    <w:p>
+      <w:pPr>
+        <w:autoSpaceDE w:val="0"/>
+        <w:autoSpaceDN w:val="0"/>
+        <w:adjustRightInd w:val="0"/>
+        <w:spacing w:after="0" w:line="240" w:lineRule="auto"/>
+        <w:rPr>
+          <w:rFonts w:ascii="Lucida Console" w:hAnsi="Lucida Console" w:cs="Lucida Console"/>
+          <w:sz w:val="18"/>
+          <w:szCs w:val="18"/>
+          <w:lang w:val="en-US"/>
+        </w:rPr>
+      </w:pPr>
+    </w:p>
+    <w:p>
+      <w:pPr>
+        <w:autoSpaceDE w:val="0"/>
+        <w:autoSpaceDN w:val="0"/>
+        <w:adjustRightInd w:val="0"/>
+        <w:spacing w:after="0" w:line="240" w:lineRule="auto"/>
+        <w:rPr>
+          <w:rFonts w:ascii="Lucida Console" w:hAnsi="Lucida Console" w:cs="Lucida Console"/>
+          <w:sz w:val="18"/>
+          <w:szCs w:val="18"/>
+          <w:lang w:val="en-US"/>
+        </w:rPr>
+      </w:pPr>
+    </w:p>
+    <w:p>
+      <w:pPr>
+        <w:autoSpaceDE w:val="0"/>
+        <w:autoSpaceDN w:val="0"/>
+        <w:adjustRightInd w:val="0"/>
+        <w:spacing w:after="0" w:line="240" w:lineRule="auto"/>
+        <w:rPr>
+          <w:rFonts w:ascii="Lucida Console" w:hAnsi="Lucida Console" w:cs="Lucida Console"/>
+          <w:sz w:val="18"/>
+          <w:szCs w:val="18"/>
+          <w:lang w:val="en-US"/>
+        </w:rPr>
+      </w:pPr>
+    </w:p>
+    <w:p>
+      <w:pPr>
+        <w:autoSpaceDE w:val="0"/>
+        <w:autoSpaceDN w:val="0"/>
+        <w:adjustRightInd w:val="0"/>
+        <w:spacing w:after="0" w:line="240" w:lineRule="auto"/>
+        <w:rPr>
+          <w:rFonts w:ascii="Lucida Console" w:hAnsi="Lucida Console" w:cs="Lucida Console"/>
+          <w:sz w:val="18"/>
+          <w:szCs w:val="18"/>
+          <w:lang w:val="en-US"/>
+        </w:rPr>
+      </w:pPr>
+    </w:p>
+    <w:p>
+      <w:pPr>
+        <w:autoSpaceDE w:val="0"/>
+        <w:autoSpaceDN w:val="0"/>
+        <w:adjustRightInd w:val="0"/>
+        <w:spacing w:after="0" w:line="240" w:lineRule="auto"/>
+        <w:rPr>
+          <w:rFonts w:ascii="Lucida Console" w:hAnsi="Lucida Console" w:cs="Lucida Console"/>
+          <w:b/>
+          <w:sz w:val="18"/>
+          <w:szCs w:val="18"/>
+          <w:lang w:val="en-US"/>
+        </w:rPr>
+      </w:pPr>
+    </w:p>
+    <w:p>
+      <w:pPr>
+        <w:autoSpaceDE w:val="0"/>
+        <w:autoSpaceDN w:val="0"/>
+        <w:adjustRightInd w:val="0"/>
+        <w:spacing w:after="0" w:line="240" w:lineRule="auto"/>
+        <w:rPr>
+          <w:rFonts w:ascii="Lucida Console" w:hAnsi="Lucida Console" w:cs="Lucida Console"/>
+          <w:sz w:val="18"/>
+          <w:szCs w:val="18"/>
+          <w:lang w:val="en-US"/>
+        </w:rPr>
+      </w:pPr>
+    </w:p>
+    <w:p>
+      <w:pPr>
+        <w:autoSpaceDE w:val="0"/>
+        <w:autoSpaceDN w:val="0"/>
+        <w:adjustRightInd w:val="0"/>
+        <w:spacing w:after="0" w:line="240" w:lineRule="auto"/>
+        <w:rPr>
+          <w:rFonts w:ascii="Lucida Console" w:hAnsi="Lucida Console" w:cs="Lucida Console"/>
+          <w:sz w:val="18"/>
+          <w:szCs w:val="18"/>
+          <w:lang w:val="en-US"/>
+        </w:rPr>
+      </w:pPr>
+    </w:p>
+    <w:p>
+      <w:pPr>
+        <w:autoSpaceDE w:val="0"/>
+        <w:autoSpaceDN w:val="0"/>
+        <w:adjustRightInd w:val="0"/>
+        <w:spacing w:after="0" w:line="240" w:lineRule="auto"/>
+        <w:rPr>
+          <w:rFonts w:ascii="Lucida Console" w:hAnsi="Lucida Console" w:cs="Lucida Console"/>
+          <w:sz w:val="18"/>
+          <w:szCs w:val="18"/>
+          <w:lang w:val="en-US"/>
+        </w:rPr>
+      </w:pPr>
+    </w:p>
+    <w:p>
+      <w:pPr>
+        <w:autoSpaceDE w:val="0"/>
+        <w:autoSpaceDN w:val="0"/>
+        <w:adjustRightInd w:val="0"/>
+        <w:spacing w:after="0" w:line="240" w:lineRule="auto"/>
+        <w:rPr>
+          <w:rFonts w:ascii="Lucida Console" w:hAnsi="Lucida Console" w:cs="Lucida Console"/>
+          <w:sz w:val="18"/>
+          <w:szCs w:val="18"/>
+          <w:lang w:val="en-US"/>
+        </w:rPr>
+      </w:pPr>
+    </w:p>
+    <w:p>
+      <w:pPr>
+        <w:autoSpaceDE w:val="0"/>
+        <w:autoSpaceDN w:val="0"/>
+        <w:adjustRightInd w:val="0"/>
+        <w:spacing w:after="0" w:line="240" w:lineRule="auto"/>
+        <w:rPr>
+          <w:rFonts w:ascii="Lucida Console" w:hAnsi="Lucida Console" w:cs="Lucida Console"/>
+          <w:sz w:val="18"/>
+          <w:szCs w:val="18"/>
+          <w:lang w:val="en-US"/>
+        </w:rPr>
+      </w:pPr>
+    </w:p>
+    <w:p>
+      <w:pPr>
+        <w:autoSpaceDE w:val="0"/>
+        <w:autoSpaceDN w:val="0"/>
+        <w:adjustRightInd w:val="0"/>
+        <w:spacing w:after="0" w:line="240" w:lineRule="auto"/>
+        <w:rPr>
+          <w:rFonts w:ascii="Lucida Console" w:hAnsi="Lucida Console" w:cs="Lucida Console"/>
+          <w:sz w:val="18"/>
+          <w:szCs w:val="18"/>
+          <w:lang w:val="en-US"/>
+        </w:rPr>
+      </w:pPr>
+    </w:p>
+    <w:p>
+      <w:pPr>
+        <w:rPr>
+          <w:lang w:val="en-US"/>
+        </w:rPr>
+      </w:pPr>
+    </w:p>
+    <w:p>
+      <w:pPr>
+        <w:rPr>
+          <w:lang w:val="en-US"/>
+        </w:rPr>
+      </w:pPr>
+    </w:p>
     <w:sectPr>
       <w:pgSz w:w="12240" w:h="15840"/>
       <w:pgMar w:top="1417" w:right="1701" w:bottom="1417" w:left="1701" w:header="708" w:footer="708" w:gutter="0"/>

</xml_diff>